<commit_message>
chg: Placed more tgts from joint target list in OPAC.miz, added draft SPINS WIP
</commit_message>
<xml_diff>
--- a/Mission designer/OPAC JFACC STANDING SPINS V0.1 - WIP.docx
+++ b/Mission designer/OPAC JFACC STANDING SPINS V0.1 - WIP.docx
@@ -4,16 +4,6 @@
   <w:body>
     <w:p>
       <w:pPr>
-        <w:pStyle w:val="Tittel"/>
-        <w:jc w:val="center"/>
-        <w:rPr>
-          <w:lang w:val="en-US"/>
-        </w:rPr>
-      </w:pPr>
-    </w:p>
-    <w:p>
-      <w:pPr>
-        <w:pStyle w:val="Tittel"/>
         <w:jc w:val="center"/>
         <w:rPr>
           <w:lang w:val="en-US"/>
@@ -26,9 +16,9 @@
         </w:rPr>
         <w:drawing>
           <wp:inline distT="0" distB="0" distL="0" distR="0">
-            <wp:extent cx="2561185" cy="2613660"/>
-            <wp:effectExtent l="0" t="0" r="0" b="0"/>
-            <wp:docPr id="2" name="Bilde 2" descr="C:\Users\Frode\Downloads\OPAR JFACC logo.png"/>
+            <wp:extent cx="3609975" cy="2390775"/>
+            <wp:effectExtent l="57150" t="19050" r="123825" b="85725"/>
+            <wp:docPr id="5" name="Bilde 1" descr="D:\GIT PROJECTS\OPAT-background\JFACC logo.png"/>
             <wp:cNvGraphicFramePr>
               <a:graphicFrameLocks xmlns:a="http://schemas.openxmlformats.org/drawingml/2006/main" noChangeAspect="1"/>
             </wp:cNvGraphicFramePr>
@@ -36,14 +26,14 @@
               <a:graphicData uri="http://schemas.openxmlformats.org/drawingml/2006/picture">
                 <pic:pic xmlns:pic="http://schemas.openxmlformats.org/drawingml/2006/picture">
                   <pic:nvPicPr>
-                    <pic:cNvPr id="0" name="Picture 2" descr="C:\Users\Frode\Downloads\OPAR JFACC logo.png"/>
+                    <pic:cNvPr id="0" name="Picture 1" descr="D:\GIT PROJECTS\OPAT-background\JFACC logo.png"/>
                     <pic:cNvPicPr>
                       <a:picLocks noChangeAspect="1" noChangeArrowheads="1"/>
                     </pic:cNvPicPr>
                   </pic:nvPicPr>
                   <pic:blipFill>
-                    <a:blip r:embed="rId8" cstate="print"/>
-                    <a:srcRect/>
+                    <a:blip r:embed="rId8"/>
+                    <a:srcRect l="3893" t="18241" r="3893"/>
                     <a:stretch>
                       <a:fillRect/>
                     </a:stretch>
@@ -51,18 +41,27 @@
                   <pic:spPr bwMode="auto">
                     <a:xfrm>
                       <a:off x="0" y="0"/>
-                      <a:ext cx="2562811" cy="2615319"/>
+                      <a:ext cx="3609975" cy="2390775"/>
                     </a:xfrm>
                     <a:prstGeom prst="rect">
                       <a:avLst/>
                     </a:prstGeom>
                     <a:noFill/>
-                    <a:ln w="9525">
-                      <a:noFill/>
+                    <a:ln w="12700">
+                      <a:solidFill>
+                        <a:schemeClr val="tx1"/>
+                      </a:solidFill>
                       <a:miter lim="800000"/>
                       <a:headEnd/>
                       <a:tailEnd/>
                     </a:ln>
+                    <a:effectLst>
+                      <a:outerShdw blurRad="50800" dist="38100" dir="2700000" algn="tl" rotWithShape="0">
+                        <a:prstClr val="black">
+                          <a:alpha val="40000"/>
+                        </a:prstClr>
+                      </a:outerShdw>
+                    </a:effectLst>
                   </pic:spPr>
                 </pic:pic>
               </a:graphicData>
@@ -85,7 +84,14 @@
           <w:sz w:val="48"/>
           <w:lang w:val="en-US"/>
         </w:rPr>
-        <w:t>OPERATION ACTIVE RESOLVE</w:t>
+        <w:t xml:space="preserve">OPERATION </w:t>
+      </w:r>
+      <w:r>
+        <w:rPr>
+          <w:sz w:val="48"/>
+          <w:lang w:val="en-US"/>
+        </w:rPr>
+        <w:t>ARCTIC CITADEL</w:t>
       </w:r>
       <w:r>
         <w:rPr>
@@ -133,7 +139,7 @@
         <w:rPr>
           <w:lang w:val="en-US"/>
         </w:rPr>
-        <w:t>3</w:t>
+        <w:t>0</w:t>
       </w:r>
       <w:r>
         <w:rPr>
@@ -157,25 +163,19 @@
         <w:rPr>
           <w:lang w:val="en-US"/>
         </w:rPr>
-        <w:t>Major</w:t>
-      </w:r>
-      <w:r>
-        <w:rPr>
-          <w:lang w:val="en-US"/>
-        </w:rPr>
-        <w:t>version</w:t>
-      </w:r>
-      <w:r>
-        <w:rPr>
-          <w:lang w:val="en-US"/>
-        </w:rPr>
-        <w:t xml:space="preserve"> (Updated 2022-</w:t>
-      </w:r>
-      <w:r>
-        <w:rPr>
-          <w:lang w:val="en-US"/>
-        </w:rPr>
-        <w:t>10</w:t>
+        <w:t xml:space="preserve">WIP </w:t>
+      </w:r>
+      <w:r>
+        <w:rPr>
+          <w:lang w:val="en-US"/>
+        </w:rPr>
+        <w:t>(Updated 202</w:t>
+      </w:r>
+      <w:r>
+        <w:rPr>
+          <w:lang w:val="en-US"/>
+        </w:rPr>
+        <w:t>4</w:t>
       </w:r>
       <w:r>
         <w:rPr>
@@ -187,121 +187,25 @@
         <w:rPr>
           <w:lang w:val="en-US"/>
         </w:rPr>
-        <w:t>18</w:t>
+        <w:t>12</w:t>
+      </w:r>
+      <w:r>
+        <w:rPr>
+          <w:lang w:val="en-US"/>
+        </w:rPr>
+        <w:t>-</w:t>
+      </w:r>
+      <w:r>
+        <w:rPr>
+          <w:lang w:val="en-US"/>
+        </w:rPr>
+        <w:t>29</w:t>
       </w:r>
       <w:r>
         <w:rPr>
           <w:lang w:val="en-US"/>
         </w:rPr>
         <w:t>).</w:t>
-      </w:r>
-    </w:p>
-    <w:p>
-      <w:pPr>
-        <w:pStyle w:val="Ingenmellomrom"/>
-        <w:numPr>
-          <w:ilvl w:val="0"/>
-          <w:numId w:val="36"/>
-        </w:numPr>
-        <w:rPr>
-          <w:lang w:val="en-US"/>
-        </w:rPr>
-      </w:pPr>
-      <w:r>
-        <w:rPr>
-          <w:lang w:val="en-US"/>
-        </w:rPr>
-        <w:t>Clarifications on Air-to-air instructions</w:t>
-      </w:r>
-    </w:p>
-    <w:p>
-      <w:pPr>
-        <w:pStyle w:val="Ingenmellomrom"/>
-        <w:numPr>
-          <w:ilvl w:val="0"/>
-          <w:numId w:val="36"/>
-        </w:numPr>
-        <w:rPr>
-          <w:lang w:val="en-US"/>
-        </w:rPr>
-      </w:pPr>
-      <w:r>
-        <w:rPr>
-          <w:lang w:val="en-US"/>
-        </w:rPr>
-        <w:t>Changed the Rules of Engagement</w:t>
-      </w:r>
-    </w:p>
-    <w:p>
-      <w:pPr>
-        <w:pStyle w:val="Ingenmellomrom"/>
-        <w:numPr>
-          <w:ilvl w:val="0"/>
-          <w:numId w:val="36"/>
-        </w:numPr>
-        <w:rPr>
-          <w:lang w:val="en-US"/>
-        </w:rPr>
-      </w:pPr>
-      <w:r>
-        <w:rPr>
-          <w:lang w:val="en-US"/>
-        </w:rPr>
-        <w:t>Reverted codewords back to original version</w:t>
-      </w:r>
-    </w:p>
-    <w:p>
-      <w:pPr>
-        <w:pStyle w:val="Ingenmellomrom"/>
-        <w:numPr>
-          <w:ilvl w:val="0"/>
-          <w:numId w:val="36"/>
-        </w:numPr>
-        <w:rPr>
-          <w:lang w:val="en-US"/>
-        </w:rPr>
-      </w:pPr>
-      <w:r>
-        <w:rPr>
-          <w:lang w:val="en-US"/>
-        </w:rPr>
-        <w:t>Added clarification for reporting instructions and reporting accuracy</w:t>
-      </w:r>
-    </w:p>
-    <w:p>
-      <w:pPr>
-        <w:pStyle w:val="Ingenmellomrom"/>
-        <w:numPr>
-          <w:ilvl w:val="0"/>
-          <w:numId w:val="36"/>
-        </w:numPr>
-        <w:rPr>
-          <w:lang w:val="en-US"/>
-        </w:rPr>
-      </w:pPr>
-      <w:r>
-        <w:rPr>
-          <w:lang w:val="en-US"/>
-        </w:rPr>
-        <w:t xml:space="preserve">Added MGRS </w:t>
-      </w:r>
-      <w:r>
-        <w:rPr>
-          <w:lang w:val="en-US"/>
-        </w:rPr>
-        <w:t xml:space="preserve">and meters </w:t>
-      </w:r>
-      <w:r>
-        <w:rPr>
-          <w:lang w:val="en-US"/>
-        </w:rPr>
-        <w:t>as a valid position format</w:t>
-      </w:r>
-      <w:r>
-        <w:rPr>
-          <w:lang w:val="en-US"/>
-        </w:rPr>
-        <w:t xml:space="preserve"> and distance for attack helicopters</w:t>
       </w:r>
     </w:p>
     <w:p>
@@ -410,7 +314,19 @@
         <w:rPr>
           <w:lang w:val="en-US"/>
         </w:rPr>
-        <w:t>participating in Operation Active Resolve (OPAR).</w:t>
+        <w:t xml:space="preserve">participating in Operation </w:t>
+      </w:r>
+      <w:r>
+        <w:rPr>
+          <w:lang w:val="en-US"/>
+        </w:rPr>
+        <w:t>AR</w:t>
+      </w:r>
+      <w:r>
+        <w:rPr>
+          <w:lang w:val="en-US"/>
+        </w:rPr>
+        <w:t xml:space="preserve"> (OPAR).</w:t>
       </w:r>
     </w:p>
     <w:p>
@@ -18803,32 +18719,18 @@
         <w:lang w:val="nb-NO"/>
       </w:rPr>
       <w:drawing>
-        <wp:anchor distT="0" distB="0" distL="114300" distR="114300" simplePos="0" relativeHeight="251658240" behindDoc="0" locked="0" layoutInCell="1" allowOverlap="1">
+        <wp:anchor distT="0" distB="0" distL="114300" distR="114300" simplePos="0" relativeHeight="251658240" behindDoc="1" locked="0" layoutInCell="1" allowOverlap="1">
           <wp:simplePos x="0" y="0"/>
-          <wp:positionH relativeFrom="margin">
-            <wp:align>left</wp:align>
+          <wp:positionH relativeFrom="column">
+            <wp:posOffset>-252095</wp:posOffset>
           </wp:positionH>
           <wp:positionV relativeFrom="paragraph">
-            <wp:posOffset>-1905</wp:posOffset>
+            <wp:posOffset>-230505</wp:posOffset>
           </wp:positionV>
-          <wp:extent cx="438150" cy="438150"/>
+          <wp:extent cx="638175" cy="582681"/>
           <wp:effectExtent l="0" t="0" r="0" b="0"/>
-          <wp:wrapThrough wrapText="bothSides">
-            <wp:wrapPolygon edited="0">
-              <wp:start x="6574" y="0"/>
-              <wp:lineTo x="939" y="5635"/>
-              <wp:lineTo x="939" y="10330"/>
-              <wp:lineTo x="3757" y="16904"/>
-              <wp:lineTo x="6574" y="20661"/>
-              <wp:lineTo x="14087" y="20661"/>
-              <wp:lineTo x="17843" y="16904"/>
-              <wp:lineTo x="20661" y="10330"/>
-              <wp:lineTo x="19722" y="6574"/>
-              <wp:lineTo x="15026" y="0"/>
-              <wp:lineTo x="6574" y="0"/>
-            </wp:wrapPolygon>
-          </wp:wrapThrough>
-          <wp:docPr id="3" name="Bilde 3"/>
+          <wp:wrapNone/>
+          <wp:docPr id="6" name="Bilde 5" descr="CJTF-23 logo.png"/>
           <wp:cNvGraphicFramePr>
             <a:graphicFrameLocks xmlns:a="http://schemas.openxmlformats.org/drawingml/2006/main" noChangeAspect="1"/>
           </wp:cNvGraphicFramePr>
@@ -18836,36 +18738,23 @@
             <a:graphicData uri="http://schemas.openxmlformats.org/drawingml/2006/picture">
               <pic:pic xmlns:pic="http://schemas.openxmlformats.org/drawingml/2006/picture">
                 <pic:nvPicPr>
-                  <pic:cNvPr id="0" name="Picture 1"/>
-                  <pic:cNvPicPr>
-                    <a:picLocks noChangeAspect="1" noChangeArrowheads="1"/>
-                  </pic:cNvPicPr>
+                  <pic:cNvPr id="0" name="CJTF-23 logo.png"/>
+                  <pic:cNvPicPr/>
                 </pic:nvPicPr>
                 <pic:blipFill>
-                  <a:blip r:embed="rId1">
-                    <a:extLst>
-                      <a:ext uri="{28A0092B-C50C-407E-A947-70E740481C1C}">
-                        <a14:useLocalDpi xmlns:a14="http://schemas.microsoft.com/office/drawing/2010/main" xmlns:wps="http://schemas.microsoft.com/office/word/2010/wordprocessingShape" xmlns:wpi="http://schemas.microsoft.com/office/word/2010/wordprocessingInk" xmlns:wpg="http://schemas.microsoft.com/office/word/2010/wordprocessingGroup" xmlns:w16se="http://schemas.microsoft.com/office/word/2015/wordml/symex" xmlns:w16sdtdh="http://schemas.microsoft.com/office/word/2020/wordml/sdtdatahash" xmlns:w16="http://schemas.microsoft.com/office/word/2018/wordml" xmlns:w16cid="http://schemas.microsoft.com/office/word/2016/wordml/cid" xmlns:w16cex="http://schemas.microsoft.com/office/word/2018/wordml/cex" xmlns:w15="http://schemas.microsoft.com/office/word/2012/wordml" xmlns:w14="http://schemas.microsoft.com/office/word/2010/wordml" xmlns:w="http://schemas.openxmlformats.org/wordprocessingml/2006/main" xmlns:w10="urn:schemas-microsoft-com:office:word" xmlns:wp14="http://schemas.microsoft.com/office/word/2010/wordprocessingDrawing" xmlns:v="urn:schemas-microsoft-com:vml" xmlns:oel="http://schemas.microsoft.com/office/2019/extlst" xmlns:o="urn:schemas-microsoft-com:office:office" xmlns:am3d="http://schemas.microsoft.com/office/drawing/2017/model3d" xmlns:aink="http://schemas.microsoft.com/office/drawing/2016/ink" xmlns:mc="http://schemas.openxmlformats.org/markup-compatibility/2006" xmlns:cx8="http://schemas.microsoft.com/office/drawing/2016/5/14/chartex" xmlns:cx7="http://schemas.microsoft.com/office/drawing/2016/5/13/chartex" xmlns:cx6="http://schemas.microsoft.com/office/drawing/2016/5/12/chartex" xmlns:cx5="http://schemas.microsoft.com/office/drawing/2016/5/11/chartex" xmlns:cx4="http://schemas.microsoft.com/office/drawing/2016/5/10/chartex" xmlns:cx3="http://schemas.microsoft.com/office/drawing/2016/5/9/chartex" xmlns:cx2="http://schemas.microsoft.com/office/drawing/2015/10/21/chartex" xmlns:cx1="http://schemas.microsoft.com/office/drawing/2015/9/8/chartex" xmlns:cx="http://schemas.microsoft.com/office/drawing/2014/chartex" xmlns:wpc="http://schemas.microsoft.com/office/word/2010/wordprocessingCanvas" xmlns="" val="0"/>
-                      </a:ext>
-                    </a:extLst>
-                  </a:blip>
-                  <a:srcRect/>
+                  <a:blip r:embed="rId1"/>
                   <a:stretch>
                     <a:fillRect/>
                   </a:stretch>
                 </pic:blipFill>
-                <pic:spPr bwMode="auto">
+                <pic:spPr>
                   <a:xfrm>
                     <a:off x="0" y="0"/>
-                    <a:ext cx="438150" cy="438150"/>
+                    <a:ext cx="635894" cy="580599"/>
                   </a:xfrm>
                   <a:prstGeom prst="rect">
                     <a:avLst/>
                   </a:prstGeom>
-                  <a:noFill/>
-                  <a:ln>
-                    <a:noFill/>
-                  </a:ln>
                 </pic:spPr>
               </pic:pic>
             </a:graphicData>
@@ -18904,7 +18793,23 @@
         <w:szCs w:val="30"/>
         <w:lang w:val="en-US"/>
       </w:rPr>
-      <w:t xml:space="preserve"> OP ACTIVE RESOLVE </w:t>
+      <w:t xml:space="preserve"> OP </w:t>
+    </w:r>
+    <w:r>
+      <w:rPr>
+        <w:sz w:val="18"/>
+        <w:szCs w:val="30"/>
+        <w:lang w:val="en-US"/>
+      </w:rPr>
+      <w:t>ARCTIC CITADEL</w:t>
+    </w:r>
+    <w:r>
+      <w:rPr>
+        <w:sz w:val="18"/>
+        <w:szCs w:val="30"/>
+        <w:lang w:val="en-US"/>
+      </w:rPr>
+      <w:t xml:space="preserve"> </w:t>
     </w:r>
   </w:p>
   <w:p>
@@ -18931,7 +18836,7 @@
         <w:szCs w:val="30"/>
         <w:lang w:val="en-US"/>
       </w:rPr>
-      <w:t>3</w:t>
+      <w:t>0</w:t>
     </w:r>
     <w:r>
       <w:rPr>
@@ -18947,7 +18852,7 @@
         <w:szCs w:val="30"/>
         <w:lang w:val="en-US"/>
       </w:rPr>
-      <w:t>0</w:t>
+      <w:t>1 WIP</w:t>
     </w:r>
   </w:p>
   <w:p>

</xml_diff>

<commit_message>
chg: Added example of tgt folders from OPAR, added "instructions" for producing tgt folders, minor changes to SPINS WIP draft, placed more targets from joint target list into OPAC.miz file
</commit_message>
<xml_diff>
--- a/Mission designer/OPAC JFACC STANDING SPINS V0.1 - WIP.docx
+++ b/Mission designer/OPAC JFACC STANDING SPINS V0.1 - WIP.docx
@@ -151,7 +151,7 @@
         <w:rPr>
           <w:lang w:val="en-US"/>
         </w:rPr>
-        <w:t>0</w:t>
+        <w:t>1</w:t>
       </w:r>
       <w:r>
         <w:rPr>
@@ -199,7 +199,7 @@
         <w:rPr>
           <w:lang w:val="en-US"/>
         </w:rPr>
-        <w:t>29</w:t>
+        <w:t>30</w:t>
       </w:r>
       <w:r>
         <w:rPr>
@@ -314,19 +314,7 @@
         <w:rPr>
           <w:lang w:val="en-US"/>
         </w:rPr>
-        <w:t xml:space="preserve">participating in Operation </w:t>
-      </w:r>
-      <w:r>
-        <w:rPr>
-          <w:lang w:val="en-US"/>
-        </w:rPr>
-        <w:t>AR</w:t>
-      </w:r>
-      <w:r>
-        <w:rPr>
-          <w:lang w:val="en-US"/>
-        </w:rPr>
-        <w:t xml:space="preserve"> (OPAR).</w:t>
+        <w:t>participating in operation ARCTIC CITADEL.</w:t>
       </w:r>
     </w:p>
     <w:p>
@@ -360,6 +348,12 @@
         <w:rPr>
           <w:lang w:val="en-US"/>
         </w:rPr>
+        <w:t xml:space="preserve"> </w:t>
+      </w:r>
+      <w:r>
+        <w:rPr>
+          <w:lang w:val="en-US"/>
+        </w:rPr>
         <w:t>SOP’s</w:t>
       </w:r>
       <w:r>
@@ -472,7 +466,19 @@
         <w:rPr>
           <w:lang w:val="en-US"/>
         </w:rPr>
-        <w:t xml:space="preserve">These SPINS take precedence over unit SOP’s. This to ensure a safe environment for all aircrew participating in 132nd Virtual Wing hosted events. </w:t>
+        <w:t xml:space="preserve">These SPINS take precedence over unit SOP’s. This to ensure a safe environment for all aircrew participating in </w:t>
+      </w:r>
+      <w:r>
+        <w:rPr>
+          <w:lang w:val="en-US"/>
+        </w:rPr>
+        <w:t>operation ARCTIC CITADEL.</w:t>
+      </w:r>
+      <w:r>
+        <w:rPr>
+          <w:lang w:val="en-US"/>
+        </w:rPr>
+        <w:t xml:space="preserve">. </w:t>
       </w:r>
     </w:p>
     <w:p>
@@ -997,13 +1003,34 @@
           <w:rFonts w:ascii="Arial" w:hAnsi="Arial" w:cs="Arial"/>
           <w:lang w:val="en-US"/>
         </w:rPr>
-        <w:t xml:space="preserve">etres or </w:t>
+        <w:t>et</w:t>
       </w:r>
       <w:r>
         <w:rPr>
           <w:rFonts w:ascii="Arial" w:hAnsi="Arial" w:cs="Arial"/>
           <w:lang w:val="en-US"/>
         </w:rPr>
+        <w:t>e</w:t>
+      </w:r>
+      <w:r>
+        <w:rPr>
+          <w:rFonts w:ascii="Arial" w:hAnsi="Arial" w:cs="Arial"/>
+          <w:lang w:val="en-US"/>
+        </w:rPr>
+        <w:t>r</w:t>
+      </w:r>
+      <w:r>
+        <w:rPr>
+          <w:rFonts w:ascii="Arial" w:hAnsi="Arial" w:cs="Arial"/>
+          <w:lang w:val="en-US"/>
+        </w:rPr>
+        <w:t xml:space="preserve">s or </w:t>
+      </w:r>
+      <w:r>
+        <w:rPr>
+          <w:rFonts w:ascii="Arial" w:hAnsi="Arial" w:cs="Arial"/>
+          <w:lang w:val="en-US"/>
+        </w:rPr>
         <w:t xml:space="preserve">KM may be used </w:t>
       </w:r>
       <w:r>
@@ -1071,7 +1098,6 @@
         <w:rPr>
           <w:lang w:val="en-US"/>
         </w:rPr>
-        <w:lastRenderedPageBreak/>
         <w:t xml:space="preserve">Reference documents  </w:t>
       </w:r>
     </w:p>
@@ -1130,7 +1156,13 @@
         <w:rPr>
           <w:lang w:val="en-US"/>
         </w:rPr>
-        <w:t xml:space="preserve"> conducted in OPAR:</w:t>
+        <w:t xml:space="preserve"> conducted in OPAC</w:t>
+      </w:r>
+      <w:r>
+        <w:rPr>
+          <w:lang w:val="en-US"/>
+        </w:rPr>
+        <w:t>:</w:t>
       </w:r>
     </w:p>
     <w:p>
@@ -1213,7 +1245,13 @@
         <w:rPr>
           <w:lang w:val="en-US"/>
         </w:rPr>
-        <w:t xml:space="preserve"> conducted in OPAR:</w:t>
+        <w:t xml:space="preserve"> conducted in OPAC</w:t>
+      </w:r>
+      <w:r>
+        <w:rPr>
+          <w:lang w:val="en-US"/>
+        </w:rPr>
+        <w:t>:</w:t>
       </w:r>
     </w:p>
     <w:p>
@@ -1304,7 +1342,13 @@
         <w:rPr>
           <w:lang w:val="en-US"/>
         </w:rPr>
-        <w:t xml:space="preserve"> conducted in OPAR:</w:t>
+        <w:t xml:space="preserve"> conducted in OPAC</w:t>
+      </w:r>
+      <w:r>
+        <w:rPr>
+          <w:lang w:val="en-US"/>
+        </w:rPr>
+        <w:t>:</w:t>
       </w:r>
     </w:p>
     <w:p>
@@ -1363,7 +1407,19 @@
         <w:rPr>
           <w:lang w:val="en-US"/>
         </w:rPr>
-        <w:t xml:space="preserve"> how AI operations are conducted in OPAR:</w:t>
+        <w:t xml:space="preserve"> how AI </w:t>
+      </w:r>
+      <w:r>
+        <w:rPr>
+          <w:lang w:val="en-US"/>
+        </w:rPr>
+        <w:t>operations are conducted in OPAC</w:t>
+      </w:r>
+      <w:r>
+        <w:rPr>
+          <w:lang w:val="en-US"/>
+        </w:rPr>
+        <w:t>:</w:t>
       </w:r>
     </w:p>
     <w:p>
@@ -1422,7 +1478,19 @@
         <w:rPr>
           <w:lang w:val="en-US"/>
         </w:rPr>
-        <w:t xml:space="preserve"> how integration and cooperation with AWACS is conducted in OPAR:</w:t>
+        <w:t xml:space="preserve"> how integration and cooperation</w:t>
+      </w:r>
+      <w:r>
+        <w:rPr>
+          <w:lang w:val="en-US"/>
+        </w:rPr>
+        <w:t xml:space="preserve"> with AWACS is conducted in OPAC</w:t>
+      </w:r>
+      <w:r>
+        <w:rPr>
+          <w:lang w:val="en-US"/>
+        </w:rPr>
+        <w:t>:</w:t>
       </w:r>
     </w:p>
     <w:p>
@@ -2282,7 +2350,21 @@
           <w:rFonts w:ascii="Arial" w:hAnsi="Arial" w:cs="Arial"/>
           <w:lang w:val="en-US"/>
         </w:rPr>
-        <w:t>.Secure frequencies will be noted in the ATO.</w:t>
+        <w:t>.</w:t>
+      </w:r>
+      <w:r>
+        <w:rPr>
+          <w:rFonts w:ascii="Arial" w:hAnsi="Arial" w:cs="Arial"/>
+          <w:lang w:val="en-US"/>
+        </w:rPr>
+        <w:t xml:space="preserve"> </w:t>
+      </w:r>
+      <w:r>
+        <w:rPr>
+          <w:rFonts w:ascii="Arial" w:hAnsi="Arial" w:cs="Arial"/>
+          <w:lang w:val="en-US"/>
+        </w:rPr>
+        <w:t>Secure frequencies will be noted in the ATO.</w:t>
       </w:r>
     </w:p>
     <w:p>
@@ -2447,6 +2529,13 @@
           <w:rFonts w:ascii="Arial" w:hAnsi="Arial" w:cs="Arial"/>
           <w:lang w:val="en-US"/>
         </w:rPr>
+        <w:t xml:space="preserve"> </w:t>
+      </w:r>
+      <w:r>
+        <w:rPr>
+          <w:rFonts w:ascii="Arial" w:hAnsi="Arial" w:cs="Arial"/>
+          <w:lang w:val="en-US"/>
+        </w:rPr>
         <w:t>SRS crypto fill in will be “2”.</w:t>
       </w:r>
     </w:p>
@@ -2514,7 +2603,22 @@
           <w:rFonts w:ascii="Arial" w:hAnsi="Arial" w:cs="Arial"/>
           <w:lang w:val="en-US"/>
         </w:rPr>
-        <w:t xml:space="preserve"> will be conducted with </w:t>
+        <w:t xml:space="preserve"> will </w:t>
+      </w:r>
+      <w:r>
+        <w:rPr>
+          <w:rFonts w:ascii="Arial" w:hAnsi="Arial" w:cs="Arial"/>
+          <w:highlight w:val="yellow"/>
+          <w:lang w:val="en-US"/>
+        </w:rPr>
+        <w:t>be conducted with</w:t>
+      </w:r>
+      <w:r>
+        <w:rPr>
+          <w:rFonts w:ascii="Arial" w:hAnsi="Arial" w:cs="Arial"/>
+          <w:lang w:val="en-US"/>
+        </w:rPr>
+        <w:t xml:space="preserve"> </w:t>
       </w:r>
       <w:hyperlink r:id="rId15" w:history="1">
         <w:r>
@@ -2666,7 +2770,22 @@
           <w:rFonts w:ascii="Arial" w:hAnsi="Arial" w:cs="Arial"/>
           <w:lang w:val="en-US"/>
         </w:rPr>
-        <w:t xml:space="preserve">Transmission authentication will be conducted with </w:t>
+        <w:t xml:space="preserve">Transmission authentication will </w:t>
+      </w:r>
+      <w:r>
+        <w:rPr>
+          <w:rFonts w:ascii="Arial" w:hAnsi="Arial" w:cs="Arial"/>
+          <w:highlight w:val="yellow"/>
+          <w:lang w:val="en-US"/>
+        </w:rPr>
+        <w:t>be conducted with</w:t>
+      </w:r>
+      <w:r>
+        <w:rPr>
+          <w:rFonts w:ascii="Arial" w:hAnsi="Arial" w:cs="Arial"/>
+          <w:lang w:val="en-US"/>
+        </w:rPr>
+        <w:t xml:space="preserve"> </w:t>
       </w:r>
       <w:hyperlink r:id="rId16" w:history="1">
         <w:r>
@@ -2761,6 +2880,15 @@
           <w:lang w:val="en-US"/>
         </w:rPr>
         <w:t>All flights will be assigned a primary and secondary frequency in the</w:t>
+      </w:r>
+      <w:r>
+        <w:rPr>
+          <w:rFonts w:ascii="Arial" w:hAnsi="Arial" w:cs="Arial"/>
+          <w:sz w:val="22"/>
+          <w:szCs w:val="22"/>
+          <w:lang w:val="en-US"/>
+        </w:rPr>
+        <w:t xml:space="preserve"> </w:t>
       </w:r>
       <w:r>
         <w:rPr>
@@ -4478,7 +4606,19 @@
         <w:rPr>
           <w:lang w:val="en-US"/>
         </w:rPr>
-        <w:t>n-flight reports can be used to passinformation, situation updates or BDAs to AWACS. AWACS controllers will receive the INFLTREP</w:t>
+        <w:t>n-flight reports can be used to pass</w:t>
+      </w:r>
+      <w:r>
+        <w:rPr>
+          <w:lang w:val="en-US"/>
+        </w:rPr>
+        <w:t xml:space="preserve"> </w:t>
+      </w:r>
+      <w:r>
+        <w:rPr>
+          <w:lang w:val="en-US"/>
+        </w:rPr>
+        <w:t>information, situation updates or BDAs to AWACS. AWACS controllers will receive the INFLTREP</w:t>
       </w:r>
       <w:r>
         <w:rPr>
@@ -4532,6 +4672,12 @@
         <w:rPr>
           <w:lang w:val="en-US"/>
         </w:rPr>
+        <w:t xml:space="preserve"> </w:t>
+      </w:r>
+      <w:r>
+        <w:rPr>
+          <w:lang w:val="en-US"/>
+        </w:rPr>
         <w:t xml:space="preserve">prior to stepping into DCS </w:t>
       </w:r>
       <w:r>
@@ -4557,6 +4703,12 @@
           <w:lang w:val="en-US"/>
         </w:rPr>
         <w:t xml:space="preserve"> in-flight reports from pilots already flying.</w:t>
+      </w:r>
+      <w:r>
+        <w:rPr>
+          <w:lang w:val="en-US"/>
+        </w:rPr>
+        <w:t xml:space="preserve"> </w:t>
       </w:r>
       <w:r>
         <w:rPr>
@@ -4928,7 +5080,25 @@
                 <w:szCs w:val="21"/>
                 <w:lang w:val="en-US"/>
               </w:rPr>
-              <w:t>Gridlocation or a geographical area commonly known</w:t>
+              <w:t>Grid</w:t>
+            </w:r>
+            <w:r>
+              <w:rPr>
+                <w:rFonts w:ascii="Arial" w:hAnsi="Arial" w:cs="Arial"/>
+                <w:sz w:val="21"/>
+                <w:szCs w:val="21"/>
+                <w:lang w:val="en-US"/>
+              </w:rPr>
+              <w:t xml:space="preserve"> </w:t>
+            </w:r>
+            <w:r>
+              <w:rPr>
+                <w:rFonts w:ascii="Arial" w:hAnsi="Arial" w:cs="Arial"/>
+                <w:sz w:val="21"/>
+                <w:szCs w:val="21"/>
+                <w:lang w:val="en-US"/>
+              </w:rPr>
+              <w:t>location or a geographical area commonly known</w:t>
             </w:r>
           </w:p>
         </w:tc>
@@ -5362,6 +5532,12 @@
         <w:rPr>
           <w:lang w:val="en-US"/>
         </w:rPr>
+        <w:t xml:space="preserve"> </w:t>
+      </w:r>
+      <w:r>
+        <w:rPr>
+          <w:lang w:val="en-US"/>
+        </w:rPr>
         <w:t>after-action</w:t>
       </w:r>
       <w:r>
@@ -5834,7 +6010,31 @@
         <w:rPr>
           <w:lang w:val="en-US"/>
         </w:rPr>
-        <w:t xml:space="preserve">Timely and relevant reporting is crucial in Operation Active Resolve. This is the foundation forVIS and JFACC </w:t>
+        <w:t xml:space="preserve">Timely and relevant reporting is crucial in Operation </w:t>
+      </w:r>
+      <w:r>
+        <w:rPr>
+          <w:lang w:val="en-US"/>
+        </w:rPr>
+        <w:t>Arctic Citadel</w:t>
+      </w:r>
+      <w:r>
+        <w:rPr>
+          <w:lang w:val="en-US"/>
+        </w:rPr>
+        <w:t>. This is the foundation for</w:t>
+      </w:r>
+      <w:r>
+        <w:rPr>
+          <w:lang w:val="en-US"/>
+        </w:rPr>
+        <w:t xml:space="preserve"> </w:t>
+      </w:r>
+      <w:r>
+        <w:rPr>
+          <w:lang w:val="en-US"/>
+        </w:rPr>
+        <w:t xml:space="preserve">VIS and JFACC </w:t>
       </w:r>
       <w:r>
         <w:rPr>
@@ -5880,7 +6080,19 @@
         <w:rPr>
           <w:lang w:val="en-US"/>
         </w:rPr>
-        <w:t xml:space="preserve">When reporting intelligencetry to get an understanding of the situation and provide </w:t>
+        <w:t>When reporting intelligence</w:t>
+      </w:r>
+      <w:r>
+        <w:rPr>
+          <w:lang w:val="en-US"/>
+        </w:rPr>
+        <w:t xml:space="preserve"> </w:t>
+      </w:r>
+      <w:r>
+        <w:rPr>
+          <w:lang w:val="en-US"/>
+        </w:rPr>
+        <w:t xml:space="preserve">try to get an understanding of the situation and provide </w:t>
       </w:r>
       <w:r>
         <w:rPr>
@@ -6001,6 +6213,12 @@
           <w:lang w:val="en-US"/>
         </w:rPr>
         <w:t>pilots</w:t>
+      </w:r>
+      <w:r>
+        <w:rPr>
+          <w:lang w:val="en-US"/>
+        </w:rPr>
+        <w:t xml:space="preserve"> </w:t>
       </w:r>
       <w:r>
         <w:rPr>
@@ -6159,6 +6377,12 @@
           <w:lang w:val="en-US"/>
         </w:rPr>
         <w:t>VIS</w:t>
+      </w:r>
+      <w:r>
+        <w:rPr>
+          <w:lang w:val="en-US"/>
+        </w:rPr>
+        <w:t xml:space="preserve"> </w:t>
       </w:r>
       <w:r>
         <w:rPr>
@@ -6416,7 +6640,13 @@
         <w:rPr>
           <w:lang w:val="en-US"/>
         </w:rPr>
-        <w:t>Any flight flying in OPAR may be re</w:t>
+        <w:t>Any flight flying in OPAC</w:t>
+      </w:r>
+      <w:r>
+        <w:rPr>
+          <w:lang w:val="en-US"/>
+        </w:rPr>
+        <w:t xml:space="preserve"> may be re</w:t>
       </w:r>
       <w:r>
         <w:rPr>
@@ -6428,7 +6658,19 @@
         <w:rPr>
           <w:lang w:val="en-US"/>
         </w:rPr>
-        <w:t>tasked to higher priority tasks.AWACS have re</w:t>
+        <w:t>tasked to higher priority tasks.</w:t>
+      </w:r>
+      <w:r>
+        <w:rPr>
+          <w:lang w:val="en-US"/>
+        </w:rPr>
+        <w:t xml:space="preserve"> </w:t>
+      </w:r>
+      <w:r>
+        <w:rPr>
+          <w:lang w:val="en-US"/>
+        </w:rPr>
+        <w:t>AWACS have re</w:t>
       </w:r>
       <w:r>
         <w:rPr>
@@ -6440,7 +6682,19 @@
         <w:rPr>
           <w:lang w:val="en-US"/>
         </w:rPr>
-        <w:t>tasking authority during execution of air operation.Re</w:t>
+        <w:t>tasking authority during execution of air operation.</w:t>
+      </w:r>
+      <w:r>
+        <w:rPr>
+          <w:lang w:val="en-US"/>
+        </w:rPr>
+        <w:t xml:space="preserve"> </w:t>
+      </w:r>
+      <w:r>
+        <w:rPr>
+          <w:lang w:val="en-US"/>
+        </w:rPr>
+        <w:t>Re</w:t>
       </w:r>
       <w:r>
         <w:rPr>
@@ -6865,7 +7119,16 @@
                 <w:szCs w:val="21"/>
                 <w:lang w:val="en-US"/>
               </w:rPr>
-              <w:t>What location or killbox are designated as the target area</w:t>
+              <w:t>What location or K</w:t>
+            </w:r>
+            <w:r>
+              <w:rPr>
+                <w:rFonts w:ascii="Arial" w:hAnsi="Arial" w:cs="Arial"/>
+                <w:sz w:val="21"/>
+                <w:szCs w:val="21"/>
+                <w:lang w:val="en-US"/>
+              </w:rPr>
+              <w:t>illbox are designated as the target area</w:t>
             </w:r>
           </w:p>
           <w:p>
@@ -8426,13 +8689,25 @@
         <w:rPr>
           <w:lang w:val="en-US"/>
         </w:rPr>
-        <w:t xml:space="preserve">In OPERATION </w:t>
-      </w:r>
-      <w:r>
-        <w:rPr>
-          <w:lang w:val="en-US"/>
-        </w:rPr>
-        <w:t>ACTIVE RESOLVE</w:t>
+        <w:t xml:space="preserve">In </w:t>
+      </w:r>
+      <w:r>
+        <w:rPr>
+          <w:lang w:val="en-US"/>
+        </w:rPr>
+        <w:t>operation</w:t>
+      </w:r>
+      <w:r>
+        <w:rPr>
+          <w:lang w:val="en-US"/>
+        </w:rPr>
+        <w:t xml:space="preserve"> </w:t>
+      </w:r>
+      <w:r>
+        <w:rPr>
+          <w:lang w:val="en-US"/>
+        </w:rPr>
+        <w:t>ARCTIC CITADEL</w:t>
       </w:r>
       <w:r>
         <w:rPr>
@@ -8462,7 +8737,19 @@
         <w:rPr>
           <w:lang w:val="en-US"/>
         </w:rPr>
-        <w:t xml:space="preserve"> be used</w:t>
+        <w:t xml:space="preserve"> </w:t>
+      </w:r>
+      <w:r>
+        <w:rPr>
+          <w:lang w:val="en-US"/>
+        </w:rPr>
+        <w:t xml:space="preserve">to </w:t>
+      </w:r>
+      <w:r>
+        <w:rPr>
+          <w:lang w:val="en-US"/>
+        </w:rPr>
+        <w:t>be used</w:t>
       </w:r>
       <w:r>
         <w:rPr>
@@ -8793,6 +9080,14 @@
       </w:r>
       <w:r>
         <w:rPr>
+          <w:b/>
+          <w:bCs/>
+          <w:lang w:val="en-US"/>
+        </w:rPr>
+        <w:t xml:space="preserve"> </w:t>
+      </w:r>
+      <w:r>
+        <w:rPr>
           <w:lang w:val="en-US"/>
         </w:rPr>
         <w:t>indicates friend.</w:t>
@@ -8954,7 +9249,23 @@
           <w:iCs/>
           <w:lang w:val="en-US"/>
         </w:rPr>
-        <w:t xml:space="preserve">Visual ID(VID) or Electro Optical ID to known enemy unit overrides any need for additional positive enemy indicators (PEI). No additional </w:t>
+        <w:t>Visual ID</w:t>
+      </w:r>
+      <w:r>
+        <w:rPr>
+          <w:i/>
+          <w:iCs/>
+          <w:lang w:val="en-US"/>
+        </w:rPr>
+        <w:t xml:space="preserve"> </w:t>
+      </w:r>
+      <w:r>
+        <w:rPr>
+          <w:i/>
+          <w:iCs/>
+          <w:lang w:val="en-US"/>
+        </w:rPr>
+        <w:t xml:space="preserve">(VID) or Electro Optical ID to known enemy unit overrides any need for additional positive enemy indicators (PEI). No additional </w:t>
       </w:r>
       <w:r>
         <w:rPr>
@@ -9239,6 +9550,14 @@
           <w:lang w:val="en-US"/>
         </w:rPr>
         <w:t>three</w:t>
+      </w:r>
+      <w:r>
+        <w:rPr>
+          <w:b/>
+          <w:bCs/>
+          <w:lang w:val="en-US"/>
+        </w:rPr>
+        <w:t xml:space="preserve"> </w:t>
       </w:r>
       <w:r>
         <w:rPr>
@@ -9445,6 +9764,14 @@
       </w:r>
       <w:r>
         <w:rPr>
+          <w:b/>
+          <w:bCs/>
+          <w:lang w:val="en-US"/>
+        </w:rPr>
+        <w:t xml:space="preserve"> </w:t>
+      </w:r>
+      <w:r>
+        <w:rPr>
           <w:lang w:val="en-US"/>
         </w:rPr>
         <w:t>criteria</w:t>
@@ -9542,11 +9869,13 @@
           <w:numId w:val="45"/>
         </w:numPr>
         <w:rPr>
-          <w:lang w:val="en-US"/>
-        </w:rPr>
-      </w:pPr>
-      <w:r>
-        <w:rPr>
+          <w:highlight w:val="yellow"/>
+          <w:lang w:val="en-US"/>
+        </w:rPr>
+      </w:pPr>
+      <w:r>
+        <w:rPr>
+          <w:highlight w:val="yellow"/>
           <w:lang w:val="en-US"/>
         </w:rPr>
         <w:t xml:space="preserve">Radar lock against any friendly forces. </w:t>
@@ -9633,7 +9962,13 @@
         <w:rPr>
           <w:lang w:val="en-US"/>
         </w:rPr>
-        <w:t xml:space="preserve"> ( 40</w:t>
+        <w:t xml:space="preserve"> (</w:t>
+      </w:r>
+      <w:r>
+        <w:rPr>
+          <w:lang w:val="en-US"/>
+        </w:rPr>
+        <w:t>40</w:t>
       </w:r>
       <w:r>
         <w:rPr>
@@ -9707,7 +10042,19 @@
         <w:rPr>
           <w:lang w:val="en-US"/>
         </w:rPr>
-        <w:t>The following Rules of Engagement apply in OPERATION ACTIVE RESOLVE.</w:t>
+        <w:t xml:space="preserve">The following Rules of Engagement apply in </w:t>
+      </w:r>
+      <w:r>
+        <w:rPr>
+          <w:lang w:val="en-US"/>
+        </w:rPr>
+        <w:t>operation ARCTIC CITADEL</w:t>
+      </w:r>
+      <w:r>
+        <w:rPr>
+          <w:lang w:val="en-US"/>
+        </w:rPr>
+        <w:t>.</w:t>
       </w:r>
     </w:p>
     <w:p>
@@ -9750,7 +10097,7 @@
           <w:szCs w:val="22"/>
           <w:lang w:val="en-US"/>
         </w:rPr>
-        <w:t xml:space="preserve">he following weapon release status </w:t>
+        <w:t xml:space="preserve">he following weapon release </w:t>
       </w:r>
       <w:r>
         <w:rPr>
@@ -9760,7 +10107,7 @@
           <w:szCs w:val="22"/>
           <w:lang w:val="en-US"/>
         </w:rPr>
-        <w:t>are</w:t>
+        <w:t xml:space="preserve">status </w:t>
       </w:r>
       <w:r>
         <w:rPr>
@@ -9770,7 +10117,7 @@
           <w:szCs w:val="22"/>
           <w:lang w:val="en-US"/>
         </w:rPr>
-        <w:t xml:space="preserve"> used</w:t>
+        <w:t>is</w:t>
       </w:r>
       <w:r>
         <w:rPr>
@@ -9780,7 +10127,7 @@
           <w:szCs w:val="22"/>
           <w:lang w:val="en-US"/>
         </w:rPr>
-        <w:t xml:space="preserve"> to determine what classification is required to </w:t>
+        <w:t xml:space="preserve"> used</w:t>
       </w:r>
       <w:r>
         <w:rPr>
@@ -9790,21 +10137,9 @@
           <w:szCs w:val="22"/>
           <w:lang w:val="en-US"/>
         </w:rPr>
-        <w:t>employ ordinance.</w:t>
-      </w:r>
-    </w:p>
-    <w:p>
-      <w:pPr>
-        <w:pStyle w:val="Overskrift3"/>
-      </w:pPr>
-      <w:r>
-        <w:t>WEAPON FREE</w:t>
-      </w:r>
-    </w:p>
-    <w:p>
-      <w:pPr>
-        <w:pStyle w:val="Default"/>
-        <w:spacing w:after="68"/>
+        <w:t xml:space="preserve"> to determine what classification is required to </w:t>
+      </w:r>
+      <w:r>
         <w:rPr>
           <w:rFonts w:asciiTheme="minorHAnsi" w:hAnsiTheme="minorHAnsi" w:cstheme="minorBidi"/>
           <w:color w:val="auto"/>
@@ -9812,8 +10147,21 @@
           <w:szCs w:val="22"/>
           <w:lang w:val="en-US"/>
         </w:rPr>
-      </w:pPr>
-      <w:r>
+        <w:t>employ ordinance.</w:t>
+      </w:r>
+    </w:p>
+    <w:p>
+      <w:pPr>
+        <w:pStyle w:val="Overskrift3"/>
+      </w:pPr>
+      <w:r>
+        <w:t>WEAPON FREE</w:t>
+      </w:r>
+    </w:p>
+    <w:p>
+      <w:pPr>
+        <w:pStyle w:val="Default"/>
+        <w:spacing w:after="68"/>
         <w:rPr>
           <w:rFonts w:asciiTheme="minorHAnsi" w:hAnsiTheme="minorHAnsi" w:cstheme="minorBidi"/>
           <w:color w:val="auto"/>
@@ -9821,8 +10169,7 @@
           <w:szCs w:val="22"/>
           <w:lang w:val="en-US"/>
         </w:rPr>
-        <w:t>Weapons</w:t>
-      </w:r>
+      </w:pPr>
       <w:r>
         <w:rPr>
           <w:rFonts w:asciiTheme="minorHAnsi" w:hAnsiTheme="minorHAnsi" w:cstheme="minorBidi"/>
@@ -9831,7 +10178,7 @@
           <w:szCs w:val="22"/>
           <w:lang w:val="en-US"/>
         </w:rPr>
-        <w:t xml:space="preserve"> may be employed at any </w:t>
+        <w:t>Weapons</w:t>
       </w:r>
       <w:r>
         <w:rPr>
@@ -9841,7 +10188,7 @@
           <w:szCs w:val="22"/>
           <w:lang w:val="en-US"/>
         </w:rPr>
-        <w:t xml:space="preserve">target </w:t>
+        <w:t xml:space="preserve"> may be employed at any </w:t>
       </w:r>
       <w:r>
         <w:rPr>
@@ -9851,7 +10198,7 @@
           <w:szCs w:val="22"/>
           <w:lang w:val="en-US"/>
         </w:rPr>
-        <w:t xml:space="preserve">not </w:t>
+        <w:t xml:space="preserve">target </w:t>
       </w:r>
       <w:r>
         <w:rPr>
@@ -9861,7 +10208,7 @@
           <w:szCs w:val="22"/>
           <w:lang w:val="en-US"/>
         </w:rPr>
-        <w:t xml:space="preserve">positively </w:t>
+        <w:t xml:space="preserve">not </w:t>
       </w:r>
       <w:r>
         <w:rPr>
@@ -9871,7 +10218,7 @@
           <w:szCs w:val="22"/>
           <w:lang w:val="en-US"/>
         </w:rPr>
-        <w:t xml:space="preserve">identified as </w:t>
+        <w:t xml:space="preserve">positively </w:t>
       </w:r>
       <w:r>
         <w:rPr>
@@ -9881,27 +10228,9 @@
           <w:szCs w:val="22"/>
           <w:lang w:val="en-US"/>
         </w:rPr>
-        <w:t>FRIENDLY and NEUTRAL</w:t>
-      </w:r>
-    </w:p>
-    <w:p>
-      <w:pPr>
-        <w:pStyle w:val="Overskrift3"/>
-        <w:rPr>
-          <w:lang w:val="en-US"/>
-        </w:rPr>
-      </w:pPr>
-      <w:r>
-        <w:rPr>
-          <w:lang w:val="en-US"/>
-        </w:rPr>
-        <w:t>WEAPON TIGHT</w:t>
-      </w:r>
-    </w:p>
-    <w:p>
-      <w:pPr>
-        <w:pStyle w:val="Default"/>
-        <w:spacing w:after="68"/>
+        <w:t xml:space="preserve">identified as </w:t>
+      </w:r>
+      <w:r>
         <w:rPr>
           <w:rFonts w:asciiTheme="minorHAnsi" w:hAnsiTheme="minorHAnsi" w:cstheme="minorBidi"/>
           <w:color w:val="auto"/>
@@ -9909,8 +10238,27 @@
           <w:szCs w:val="22"/>
           <w:lang w:val="en-US"/>
         </w:rPr>
-      </w:pPr>
-      <w:r>
+        <w:t>FRIENDLY and NEUTRAL</w:t>
+      </w:r>
+    </w:p>
+    <w:p>
+      <w:pPr>
+        <w:pStyle w:val="Overskrift3"/>
+        <w:rPr>
+          <w:lang w:val="en-US"/>
+        </w:rPr>
+      </w:pPr>
+      <w:r>
+        <w:rPr>
+          <w:lang w:val="en-US"/>
+        </w:rPr>
+        <w:t>WEAPON TIGHT</w:t>
+      </w:r>
+    </w:p>
+    <w:p>
+      <w:pPr>
+        <w:pStyle w:val="Default"/>
+        <w:spacing w:after="68"/>
         <w:rPr>
           <w:rFonts w:asciiTheme="minorHAnsi" w:hAnsiTheme="minorHAnsi" w:cstheme="minorBidi"/>
           <w:color w:val="auto"/>
@@ -9918,8 +10266,7 @@
           <w:szCs w:val="22"/>
           <w:lang w:val="en-US"/>
         </w:rPr>
-        <w:t>Weapons</w:t>
-      </w:r>
+      </w:pPr>
       <w:r>
         <w:rPr>
           <w:rFonts w:asciiTheme="minorHAnsi" w:hAnsiTheme="minorHAnsi" w:cstheme="minorBidi"/>
@@ -9928,7 +10275,7 @@
           <w:szCs w:val="22"/>
           <w:lang w:val="en-US"/>
         </w:rPr>
-        <w:t xml:space="preserve"> may be employed at any </w:t>
+        <w:t>Weapons</w:t>
       </w:r>
       <w:r>
         <w:rPr>
@@ -9938,7 +10285,7 @@
           <w:szCs w:val="22"/>
           <w:lang w:val="en-US"/>
         </w:rPr>
-        <w:t xml:space="preserve">targets positively identified as </w:t>
+        <w:t xml:space="preserve"> may be employed at any </w:t>
       </w:r>
       <w:r>
         <w:rPr>
@@ -9948,7 +10295,7 @@
           <w:szCs w:val="22"/>
           <w:lang w:val="en-US"/>
         </w:rPr>
-        <w:t>HOSTILE</w:t>
+        <w:t xml:space="preserve">targets positively identified as </w:t>
       </w:r>
       <w:r>
         <w:rPr>
@@ -9958,7 +10305,7 @@
           <w:szCs w:val="22"/>
           <w:lang w:val="en-US"/>
         </w:rPr>
-        <w:t xml:space="preserve"> and BANDIT</w:t>
+        <w:t>HOSTILE</w:t>
       </w:r>
       <w:r>
         <w:rPr>
@@ -9968,26 +10315,9 @@
           <w:szCs w:val="22"/>
           <w:lang w:val="en-US"/>
         </w:rPr>
-        <w:t>.</w:t>
-      </w:r>
-    </w:p>
-    <w:p>
-      <w:pPr>
-        <w:pStyle w:val="Overskrift3"/>
-        <w:rPr>
-          <w:lang w:val="en-US"/>
-        </w:rPr>
-      </w:pPr>
-      <w:r>
-        <w:rPr>
-          <w:lang w:val="en-US"/>
-        </w:rPr>
-        <w:t>WEAPON HOLD</w:t>
-      </w:r>
-    </w:p>
-    <w:p>
-      <w:pPr>
-        <w:pStyle w:val="Default"/>
+        <w:t xml:space="preserve"> and BANDIT</w:t>
+      </w:r>
+      <w:r>
         <w:rPr>
           <w:rFonts w:asciiTheme="minorHAnsi" w:hAnsiTheme="minorHAnsi" w:cstheme="minorBidi"/>
           <w:color w:val="auto"/>
@@ -9995,8 +10325,26 @@
           <w:szCs w:val="22"/>
           <w:lang w:val="en-US"/>
         </w:rPr>
-      </w:pPr>
-      <w:r>
+        <w:t>.</w:t>
+      </w:r>
+    </w:p>
+    <w:p>
+      <w:pPr>
+        <w:pStyle w:val="Overskrift3"/>
+        <w:rPr>
+          <w:lang w:val="en-US"/>
+        </w:rPr>
+      </w:pPr>
+      <w:r>
+        <w:rPr>
+          <w:lang w:val="en-US"/>
+        </w:rPr>
+        <w:t>WEAPON HOLD</w:t>
+      </w:r>
+    </w:p>
+    <w:p>
+      <w:pPr>
+        <w:pStyle w:val="Default"/>
         <w:rPr>
           <w:rFonts w:asciiTheme="minorHAnsi" w:hAnsiTheme="minorHAnsi" w:cstheme="minorBidi"/>
           <w:color w:val="auto"/>
@@ -10004,8 +10352,7 @@
           <w:szCs w:val="22"/>
           <w:lang w:val="en-US"/>
         </w:rPr>
-        <w:t>Weapons</w:t>
-      </w:r>
+      </w:pPr>
       <w:r>
         <w:rPr>
           <w:rFonts w:asciiTheme="minorHAnsi" w:hAnsiTheme="minorHAnsi" w:cstheme="minorBidi"/>
@@ -10014,7 +10361,7 @@
           <w:szCs w:val="22"/>
           <w:lang w:val="en-US"/>
         </w:rPr>
-        <w:t xml:space="preserve"> may be employed i</w:t>
+        <w:t>Weapons</w:t>
       </w:r>
       <w:r>
         <w:rPr>
@@ -10024,7 +10371,7 @@
           <w:szCs w:val="22"/>
           <w:lang w:val="en-US"/>
         </w:rPr>
-        <w:t>n response to a formal order</w:t>
+        <w:t xml:space="preserve"> may be employed i</w:t>
       </w:r>
       <w:r>
         <w:rPr>
@@ -10034,6 +10381,16 @@
           <w:szCs w:val="22"/>
           <w:lang w:val="en-US"/>
         </w:rPr>
+        <w:t>n response to a formal order</w:t>
+      </w:r>
+      <w:r>
+        <w:rPr>
+          <w:rFonts w:asciiTheme="minorHAnsi" w:hAnsiTheme="minorHAnsi" w:cstheme="minorBidi"/>
+          <w:color w:val="auto"/>
+          <w:sz w:val="22"/>
+          <w:szCs w:val="22"/>
+          <w:lang w:val="en-US"/>
+        </w:rPr>
         <w:t xml:space="preserve"> only.</w:t>
       </w:r>
     </w:p>
@@ -10172,19 +10529,50 @@
         <w:rPr>
           <w:lang w:val="en-US"/>
         </w:rPr>
+        <w:t xml:space="preserve"> </w:t>
+      </w:r>
+      <w:r>
+        <w:rPr>
+          <w:lang w:val="en-US"/>
+        </w:rPr>
         <w:t>in the area of operations</w:t>
       </w:r>
       <w:r>
         <w:rPr>
           <w:lang w:val="en-US"/>
         </w:rPr>
-        <w:t xml:space="preserve"> (Syrian airspace and Syrian occupied territories)</w:t>
+        <w:t xml:space="preserve"> (</w:t>
+      </w:r>
+      <w:r>
+        <w:rPr>
+          <w:lang w:val="en-US"/>
+        </w:rPr>
+        <w:t>Notian territory</w:t>
+      </w:r>
+      <w:r>
+        <w:rPr>
+          <w:lang w:val="en-US"/>
+        </w:rPr>
+        <w:t>)</w:t>
       </w:r>
       <w:r>
         <w:rPr>
           <w:lang w:val="en-US"/>
         </w:rPr>
         <w:t>.</w:t>
+      </w:r>
+      <w:r>
+        <w:rPr>
+          <w:lang w:val="en-US"/>
+        </w:rPr>
+        <w:t xml:space="preserve"> + </w:t>
+      </w:r>
+      <w:r>
+        <w:rPr>
+          <w:highlight w:val="yellow"/>
+          <w:lang w:val="en-US"/>
+        </w:rPr>
+        <w:t>ADDITIONAL AREA?</w:t>
       </w:r>
     </w:p>
     <w:p>
@@ -10214,7 +10602,19 @@
         <w:rPr>
           <w:lang w:val="en-US"/>
         </w:rPr>
-        <w:t xml:space="preserve"> International waters and Friendly territory</w:t>
+        <w:t xml:space="preserve"> International waters and </w:t>
+      </w:r>
+      <w:r>
+        <w:rPr>
+          <w:lang w:val="en-US"/>
+        </w:rPr>
+        <w:t>f</w:t>
+      </w:r>
+      <w:r>
+        <w:rPr>
+          <w:lang w:val="en-US"/>
+        </w:rPr>
+        <w:t>riendly territory</w:t>
       </w:r>
       <w:r>
         <w:rPr>
@@ -10460,6 +10860,25 @@
           <w:lang w:val="en-US"/>
         </w:rPr>
         <w:t>.</w:t>
+      </w:r>
+    </w:p>
+    <w:p>
+      <w:pPr>
+        <w:pStyle w:val="Overskrift3"/>
+      </w:pPr>
+      <w:r>
+        <w:t>Border Crossing Authority</w:t>
+      </w:r>
+    </w:p>
+    <w:p>
+      <w:pPr>
+        <w:pStyle w:val="Ingenmellomrom"/>
+      </w:pPr>
+      <w:r>
+        <w:rPr>
+          <w:highlight w:val="yellow"/>
+        </w:rPr>
+        <w:t>Something to consider before the conflict goes kinetic?</w:t>
       </w:r>
     </w:p>
     <w:p>
@@ -10500,6 +10919,14 @@
     <w:p>
       <w:pPr>
         <w:pStyle w:val="Overskrift2"/>
+      </w:pPr>
+      <w:r>
+        <w:t>Acceptable Level of Risk (ALR)</w:t>
+      </w:r>
+    </w:p>
+    <w:p>
+      <w:pPr>
+        <w:pStyle w:val="Overskrift3"/>
       </w:pPr>
       <w:r>
         <w:t>Application of ALR</w:t>
@@ -11814,16 +12241,13 @@
     </w:p>
     <w:p>
       <w:pPr>
-        <w:pStyle w:val="Overskrift2"/>
-        <w:rPr>
-          <w:lang w:val="en-US"/>
-        </w:rPr>
-      </w:pPr>
-      <w:r>
-        <w:rPr>
-          <w:lang w:val="en-US"/>
-        </w:rPr>
+        <w:pStyle w:val="Overskrift3"/>
+      </w:pPr>
+      <w:r>
         <w:lastRenderedPageBreak/>
+        <w:t xml:space="preserve">A-G tactics based on </w:t>
+      </w:r>
+      <w:r>
         <w:t>Acceptable Level of Risk (ALR)</w:t>
       </w:r>
     </w:p>
@@ -13310,11 +13734,15 @@
     </w:p>
     <w:p>
       <w:pPr>
-        <w:pStyle w:val="Ingenmellomrom"/>
-        <w:rPr>
-          <w:lang w:val="en-US"/>
-        </w:rPr>
-      </w:pPr>
+        <w:pStyle w:val="Overskrift3"/>
+      </w:pPr>
+      <w:r>
+        <w:lastRenderedPageBreak/>
+        <w:t xml:space="preserve">A-A tactics based on </w:t>
+      </w:r>
+      <w:r>
+        <w:t>Acceptable Level of Risk (ALR)</w:t>
+      </w:r>
     </w:p>
     <w:tbl>
       <w:tblPr>
@@ -16084,7 +16512,19 @@
         <w:rPr>
           <w:lang w:val="en-US"/>
         </w:rPr>
-        <w:t>The following formats are used for CAS operations in OP ACTIVE RESOLVE:</w:t>
+        <w:t xml:space="preserve">The following formats are used for CAS operations in </w:t>
+      </w:r>
+      <w:r>
+        <w:rPr>
+          <w:lang w:val="en-US"/>
+        </w:rPr>
+        <w:t>operation ARCTIC CITADEL</w:t>
+      </w:r>
+      <w:r>
+        <w:rPr>
+          <w:lang w:val="en-US"/>
+        </w:rPr>
+        <w:t>:</w:t>
       </w:r>
     </w:p>
     <w:p>
@@ -17397,18 +17837,21 @@
       </w:r>
       <w:r>
         <w:rPr>
+          <w:highlight w:val="yellow"/>
           <w:lang w:val="en-US"/>
         </w:rPr>
         <w:t>M</w:t>
       </w:r>
       <w:r>
         <w:rPr>
+          <w:highlight w:val="yellow"/>
           <w:lang w:val="en-US"/>
         </w:rPr>
         <w:t xml:space="preserve">ach </w:t>
       </w:r>
       <w:r>
         <w:rPr>
+          <w:highlight w:val="yellow"/>
           <w:lang w:val="en-US"/>
         </w:rPr>
         <w:t>0.6)</w:t>
@@ -17435,18 +17878,21 @@
       </w:r>
       <w:r>
         <w:rPr>
+          <w:highlight w:val="yellow"/>
           <w:lang w:val="en-US"/>
         </w:rPr>
         <w:t>M</w:t>
       </w:r>
       <w:r>
         <w:rPr>
+          <w:highlight w:val="yellow"/>
           <w:lang w:val="en-US"/>
         </w:rPr>
         <w:t xml:space="preserve">ach </w:t>
       </w:r>
       <w:r>
         <w:rPr>
+          <w:highlight w:val="yellow"/>
           <w:lang w:val="en-US"/>
         </w:rPr>
         <w:t>0.6)</w:t>
@@ -17728,31 +18174,13 @@
         <w:rPr>
           <w:lang w:val="en-US"/>
         </w:rPr>
-        <w:t xml:space="preserve">Cyprus, </w:t>
-      </w:r>
-      <w:r>
-        <w:rPr>
-          <w:lang w:val="en-US"/>
-        </w:rPr>
-        <w:t xml:space="preserve">Lebanon, </w:t>
-      </w:r>
-      <w:r>
-        <w:rPr>
-          <w:lang w:val="en-US"/>
-        </w:rPr>
-        <w:t>Israel,</w:t>
-      </w:r>
-      <w:r>
-        <w:rPr>
-          <w:lang w:val="en-US"/>
-        </w:rPr>
-        <w:t xml:space="preserve"> and</w:t>
-      </w:r>
-      <w:r>
-        <w:rPr>
-          <w:lang w:val="en-US"/>
-        </w:rPr>
-        <w:t xml:space="preserve"> Turkey is </w:t>
+        <w:t>Notia, Kambiland and Norway</w:t>
+      </w:r>
+      <w:r>
+        <w:rPr>
+          <w:lang w:val="en-US"/>
+        </w:rPr>
+        <w:t xml:space="preserve"> is </w:t>
       </w:r>
       <w:r>
         <w:rPr>
@@ -17956,7 +18384,19 @@
         <w:rPr>
           <w:lang w:val="en-US"/>
         </w:rPr>
-        <w:t>Airspace Control Point(ACP)</w:t>
+        <w:t>Airspace Control Point</w:t>
+      </w:r>
+      <w:r>
+        <w:rPr>
+          <w:lang w:val="en-US"/>
+        </w:rPr>
+        <w:t xml:space="preserve"> </w:t>
+      </w:r>
+      <w:r>
+        <w:rPr>
+          <w:lang w:val="en-US"/>
+        </w:rPr>
+        <w:t>(ACP)</w:t>
       </w:r>
     </w:p>
     <w:p>
@@ -17976,7 +18416,13 @@
         <w:rPr>
           <w:lang w:val="en-US"/>
         </w:rPr>
-        <w:t xml:space="preserve">are primarily designed to be </w:t>
+        <w:t>is</w:t>
+      </w:r>
+      <w:r>
+        <w:rPr>
+          <w:lang w:val="en-US"/>
+        </w:rPr>
+        <w:t xml:space="preserve"> primarily designed to be </w:t>
       </w:r>
       <w:r>
         <w:rPr>
@@ -18036,7 +18482,19 @@
         <w:rPr>
           <w:lang w:val="en-US"/>
         </w:rPr>
-        <w:t>Killbox is a three-dimensional target area.It is a coordination measure enabling air assets to engage surface targets without needing further coordination with commanders and without terminal attack control. A killbox can</w:t>
+        <w:t>Killbox is a three-dimensional target area.</w:t>
+      </w:r>
+      <w:r>
+        <w:rPr>
+          <w:lang w:val="en-US"/>
+        </w:rPr>
+        <w:t xml:space="preserve"> </w:t>
+      </w:r>
+      <w:r>
+        <w:rPr>
+          <w:lang w:val="en-US"/>
+        </w:rPr>
+        <w:t>It is a coordination measure enabling air assets to engage surface targets without needing further coordination with commanders and without terminal attack control. A killbox can</w:t>
       </w:r>
       <w:r>
         <w:rPr>
@@ -18048,7 +18506,25 @@
         <w:rPr>
           <w:lang w:val="en-US"/>
         </w:rPr>
-        <w:t>The space is defined by an area reference system.. A Killbox can be either active or closed.</w:t>
+        <w:t xml:space="preserve"> </w:t>
+      </w:r>
+      <w:r>
+        <w:rPr>
+          <w:lang w:val="en-US"/>
+        </w:rPr>
+        <w:t xml:space="preserve">The space is defined by an area reference system.. A </w:t>
+      </w:r>
+      <w:r>
+        <w:rPr>
+          <w:lang w:val="en-US"/>
+        </w:rPr>
+        <w:t>k</w:t>
+      </w:r>
+      <w:r>
+        <w:rPr>
+          <w:lang w:val="en-US"/>
+        </w:rPr>
+        <w:t>illbox can be either active or closed.</w:t>
       </w:r>
       <w:r>
         <w:rPr>
@@ -18204,7 +18680,19 @@
         <w:rPr>
           <w:lang w:val="en-US"/>
         </w:rPr>
-        <w:t>ROZ are a temporarily airspace zone established for a specific mission. ROZ can be used to facilitate SCAR, CAS or any other mission. As with Killbox, a ROZ have a</w:t>
+        <w:t>ROZ are a temporarily airspace zone established for a specific mission. ROZ can be used to facilitate SCAR, CAS</w:t>
+      </w:r>
+      <w:r>
+        <w:rPr>
+          <w:lang w:val="en-US"/>
+        </w:rPr>
+        <w:t xml:space="preserve"> or any other mission. As with k</w:t>
+      </w:r>
+      <w:r>
+        <w:rPr>
+          <w:lang w:val="en-US"/>
+        </w:rPr>
+        <w:t>illbox, a ROZ have a</w:t>
       </w:r>
       <w:r>
         <w:rPr>
@@ -18342,7 +18830,19 @@
         <w:rPr>
           <w:lang w:val="en-US"/>
         </w:rPr>
-        <w:t>OPAR,</w:t>
+        <w:t>OPA</w:t>
+      </w:r>
+      <w:r>
+        <w:rPr>
+          <w:lang w:val="en-US"/>
+        </w:rPr>
+        <w:t>C</w:t>
+      </w:r>
+      <w:r>
+        <w:rPr>
+          <w:lang w:val="en-US"/>
+        </w:rPr>
+        <w:t>,</w:t>
       </w:r>
       <w:r>
         <w:rPr>
@@ -18352,45 +18852,83 @@
       </w:r>
       <w:r>
         <w:rPr>
+          <w:highlight w:val="yellow"/>
           <w:lang w:val="en-US"/>
         </w:rPr>
         <w:t>7</w:t>
       </w:r>
       <w:r>
         <w:rPr>
+          <w:highlight w:val="yellow"/>
           <w:lang w:val="en-US"/>
         </w:rPr>
         <w:t>,</w:t>
       </w:r>
       <w:r>
         <w:rPr>
-          <w:lang w:val="en-US"/>
-        </w:rPr>
-        <w:t>000ft AMSL. When climbing above 7</w:t>
-      </w:r>
-      <w:r>
-        <w:rPr>
+          <w:highlight w:val="yellow"/>
+          <w:lang w:val="en-US"/>
+        </w:rPr>
+        <w:t>000ft AMSL</w:t>
+      </w:r>
+      <w:r>
+        <w:rPr>
+          <w:lang w:val="en-US"/>
+        </w:rPr>
+        <w:t xml:space="preserve">. When climbing above </w:t>
+      </w:r>
+      <w:r>
+        <w:rPr>
+          <w:highlight w:val="yellow"/>
+          <w:lang w:val="en-US"/>
+        </w:rPr>
+        <w:t>7</w:t>
+      </w:r>
+      <w:r>
+        <w:rPr>
+          <w:highlight w:val="yellow"/>
           <w:lang w:val="en-US"/>
         </w:rPr>
         <w:t>,</w:t>
       </w:r>
       <w:r>
         <w:rPr>
+          <w:highlight w:val="yellow"/>
           <w:lang w:val="en-US"/>
         </w:rPr>
         <w:t>500</w:t>
       </w:r>
       <w:r>
         <w:rPr>
-          <w:lang w:val="en-US"/>
-        </w:rPr>
-        <w:t>ft, switch to standard pressure setting (29.92). Altitudes will be given as flight levels(FL)when operating on</w:t>
-      </w:r>
-      <w:r>
-        <w:rPr>
-          <w:lang w:val="en-US"/>
-        </w:rPr>
-        <w:t xml:space="preserve"> SPS. When descending below FL085, switch back to local QNH.</w:t>
+          <w:highlight w:val="yellow"/>
+          <w:lang w:val="en-US"/>
+        </w:rPr>
+        <w:t>ft</w:t>
+      </w:r>
+      <w:r>
+        <w:rPr>
+          <w:lang w:val="en-US"/>
+        </w:rPr>
+        <w:t>, switch to standard pressure setting (29.92). Altitudes will be given as flight levels(FL)when operating on</w:t>
+      </w:r>
+      <w:r>
+        <w:rPr>
+          <w:lang w:val="en-US"/>
+        </w:rPr>
+        <w:t xml:space="preserve"> SPS. When descending below </w:t>
+      </w:r>
+      <w:r>
+        <w:rPr>
+          <w:highlight w:val="yellow"/>
+          <w:lang w:val="en-US"/>
+        </w:rPr>
+        <w:t>FL085</w:t>
+      </w:r>
+      <w:r>
+        <w:rPr>
+          <w:lang w:val="en-US"/>
+        </w:rPr>
+        <w:t>, switch back to local QNH.</w:t>
       </w:r>
     </w:p>
     <w:p>
@@ -18432,7 +18970,43 @@
         <w:rPr>
           <w:lang w:val="en-US"/>
         </w:rPr>
-        <w:t xml:space="preserve"> can establish a force QNH within his area ofresponsibility. This in-order to avoid unnecessaryQNH changes.When operating on force QNH, the C2 agency need to make sure all assets are briefed on the QNH in use prior to entering the area.</w:t>
+        <w:t xml:space="preserve"> can establish a force QNH within his area of</w:t>
+      </w:r>
+      <w:r>
+        <w:rPr>
+          <w:lang w:val="en-US"/>
+        </w:rPr>
+        <w:t xml:space="preserve"> </w:t>
+      </w:r>
+      <w:r>
+        <w:rPr>
+          <w:lang w:val="en-US"/>
+        </w:rPr>
+        <w:t>responsibility. This in-order to avoid unnecessary</w:t>
+      </w:r>
+      <w:r>
+        <w:rPr>
+          <w:lang w:val="en-US"/>
+        </w:rPr>
+        <w:t xml:space="preserve"> </w:t>
+      </w:r>
+      <w:r>
+        <w:rPr>
+          <w:lang w:val="en-US"/>
+        </w:rPr>
+        <w:t>QNH changes.</w:t>
+      </w:r>
+      <w:r>
+        <w:rPr>
+          <w:lang w:val="en-US"/>
+        </w:rPr>
+        <w:t xml:space="preserve"> </w:t>
+      </w:r>
+      <w:r>
+        <w:rPr>
+          <w:lang w:val="en-US"/>
+        </w:rPr>
+        <w:t>When operating on force QNH, the C2 agency need to make sure all assets are briefed on the QNH in use prior to entering the area.</w:t>
       </w:r>
     </w:p>
     <w:p>
@@ -18472,13 +19046,31 @@
         <w:rPr>
           <w:lang w:val="en-US"/>
         </w:rPr>
-        <w:t xml:space="preserve"> flights in/out of Incirlik are to use </w:t>
-      </w:r>
-      <w:r>
-        <w:rPr>
-          <w:lang w:val="en-US"/>
-        </w:rPr>
-        <w:t xml:space="preserve">procedures outlined in OPAR Air Control </w:t>
+        <w:t xml:space="preserve"> flights in/out of </w:t>
+      </w:r>
+      <w:r>
+        <w:rPr>
+          <w:lang w:val="en-US"/>
+        </w:rPr>
+        <w:t>allied airbases</w:t>
+      </w:r>
+      <w:r>
+        <w:rPr>
+          <w:lang w:val="en-US"/>
+        </w:rPr>
+        <w:t xml:space="preserve"> are to use </w:t>
+      </w:r>
+      <w:r>
+        <w:rPr>
+          <w:lang w:val="en-US"/>
+        </w:rPr>
+        <w:t>procedures outlined in OPAC</w:t>
+      </w:r>
+      <w:r>
+        <w:rPr>
+          <w:lang w:val="en-US"/>
+        </w:rPr>
+        <w:t xml:space="preserve"> Air Control </w:t>
       </w:r>
       <w:r>
         <w:rPr>
@@ -18502,16 +19094,25 @@
         <w:rPr>
           <w:lang w:val="en-US"/>
         </w:rPr>
-        <w:t>) or 1</w:t>
-      </w:r>
-      <w:r>
-        <w:rPr>
+        <w:t xml:space="preserve">) or </w:t>
+      </w:r>
+      <w:r>
+        <w:rPr>
+          <w:highlight w:val="yellow"/>
+          <w:lang w:val="en-US"/>
+        </w:rPr>
+        <w:t>1</w:t>
+      </w:r>
+      <w:r>
+        <w:rPr>
+          <w:highlight w:val="yellow"/>
           <w:lang w:val="en-US"/>
         </w:rPr>
         <w:t>32</w:t>
       </w:r>
       <w:r>
         <w:rPr>
+          <w:highlight w:val="yellow"/>
           <w:vertAlign w:val="superscript"/>
           <w:lang w:val="en-US"/>
         </w:rPr>
@@ -18519,12 +19120,14 @@
       </w:r>
       <w:r>
         <w:rPr>
+          <w:highlight w:val="yellow"/>
           <w:lang w:val="en-US"/>
         </w:rPr>
         <w:t xml:space="preserve"> FLIP v1.</w:t>
       </w:r>
       <w:r>
         <w:rPr>
+          <w:highlight w:val="yellow"/>
           <w:lang w:val="en-US"/>
         </w:rPr>
         <w:t>3</w:t>
@@ -18828,31 +19431,7 @@
         <w:szCs w:val="30"/>
         <w:lang w:val="en-US"/>
       </w:rPr>
-      <w:t>SPINS v</w:t>
-    </w:r>
-    <w:r>
-      <w:rPr>
-        <w:sz w:val="18"/>
-        <w:szCs w:val="30"/>
-        <w:lang w:val="en-US"/>
-      </w:rPr>
-      <w:t>0</w:t>
-    </w:r>
-    <w:r>
-      <w:rPr>
-        <w:sz w:val="18"/>
-        <w:szCs w:val="30"/>
-        <w:lang w:val="en-US"/>
-      </w:rPr>
-      <w:t>.</w:t>
-    </w:r>
-    <w:r>
-      <w:rPr>
-        <w:sz w:val="18"/>
-        <w:szCs w:val="30"/>
-        <w:lang w:val="en-US"/>
-      </w:rPr>
-      <w:t>1 WIP</w:t>
+      <w:t>SPINS v0.1 WIP</w:t>
     </w:r>
   </w:p>
   <w:p>

</xml_diff>

<commit_message>
chg: Added tgt folder for SRNTGT074. Updated SPINS with Risk Estimate Distances (WIP)
</commit_message>
<xml_diff>
--- a/Mission designer/OPAC JFACC STANDING SPINS V0.1 - WIP.docx
+++ b/Mission designer/OPAC JFACC STANDING SPINS V0.1 - WIP.docx
@@ -1098,6 +1098,7 @@
         <w:rPr>
           <w:lang w:val="en-US"/>
         </w:rPr>
+        <w:lastRenderedPageBreak/>
         <w:t xml:space="preserve">Reference documents  </w:t>
       </w:r>
     </w:p>
@@ -16461,6 +16462,2363 @@
     </w:p>
     <w:p>
       <w:pPr>
+        <w:pStyle w:val="Overskrift2"/>
+      </w:pPr>
+      <w:r>
+        <w:lastRenderedPageBreak/>
+        <w:t>TLE Categories</w:t>
+      </w:r>
+    </w:p>
+    <w:p>
+      <w:pPr>
+        <w:pStyle w:val="Overskrift2"/>
+      </w:pPr>
+      <w:r>
+        <w:t>Risk Estimate Distances</w:t>
+      </w:r>
+    </w:p>
+    <w:tbl>
+      <w:tblPr>
+        <w:tblStyle w:val="Tabellrutenett"/>
+        <w:tblW w:w="8613" w:type="dxa"/>
+        <w:tblLayout w:type="fixed"/>
+        <w:tblLook w:val="04A0"/>
+      </w:tblPr>
+      <w:tblGrid>
+        <w:gridCol w:w="2093"/>
+        <w:gridCol w:w="4961"/>
+        <w:gridCol w:w="1559"/>
+      </w:tblGrid>
+      <w:tr>
+        <w:tc>
+          <w:tcPr>
+            <w:tcW w:w="2093" w:type="dxa"/>
+            <w:shd w:val="clear" w:color="auto" w:fill="BFBFBF" w:themeFill="background1" w:themeFillShade="BF"/>
+          </w:tcPr>
+          <w:p>
+            <w:pPr>
+              <w:autoSpaceDE w:val="0"/>
+              <w:autoSpaceDN w:val="0"/>
+              <w:adjustRightInd w:val="0"/>
+              <w:jc w:val="center"/>
+              <w:rPr>
+                <w:rFonts w:ascii="Arial" w:hAnsi="Arial" w:cs="Arial"/>
+                <w:b/>
+                <w:lang w:val="en-US"/>
+              </w:rPr>
+            </w:pPr>
+            <w:r>
+              <w:rPr>
+                <w:rFonts w:ascii="Arial" w:hAnsi="Arial" w:cs="Arial"/>
+                <w:b/>
+                <w:lang w:val="en-US"/>
+              </w:rPr>
+              <w:t xml:space="preserve">Weapon </w:t>
+            </w:r>
+          </w:p>
+        </w:tc>
+        <w:tc>
+          <w:tcPr>
+            <w:tcW w:w="4961" w:type="dxa"/>
+            <w:shd w:val="clear" w:color="auto" w:fill="BFBFBF" w:themeFill="background1" w:themeFillShade="BF"/>
+          </w:tcPr>
+          <w:p>
+            <w:pPr>
+              <w:autoSpaceDE w:val="0"/>
+              <w:autoSpaceDN w:val="0"/>
+              <w:adjustRightInd w:val="0"/>
+              <w:jc w:val="center"/>
+              <w:rPr>
+                <w:rFonts w:ascii="Arial" w:hAnsi="Arial" w:cs="Arial"/>
+                <w:b/>
+                <w:lang w:val="en-US"/>
+              </w:rPr>
+            </w:pPr>
+            <w:r>
+              <w:rPr>
+                <w:rFonts w:ascii="Arial" w:hAnsi="Arial" w:cs="Arial"/>
+                <w:b/>
+                <w:lang w:val="en-US"/>
+              </w:rPr>
+              <w:t>Description</w:t>
+            </w:r>
+          </w:p>
+        </w:tc>
+        <w:tc>
+          <w:tcPr>
+            <w:tcW w:w="1559" w:type="dxa"/>
+            <w:shd w:val="clear" w:color="auto" w:fill="BFBFBF" w:themeFill="background1" w:themeFillShade="BF"/>
+          </w:tcPr>
+          <w:p>
+            <w:pPr>
+              <w:autoSpaceDE w:val="0"/>
+              <w:autoSpaceDN w:val="0"/>
+              <w:adjustRightInd w:val="0"/>
+              <w:jc w:val="center"/>
+              <w:rPr>
+                <w:rFonts w:ascii="Arial" w:hAnsi="Arial" w:cs="Arial"/>
+                <w:b/>
+                <w:lang w:val="en-US"/>
+              </w:rPr>
+            </w:pPr>
+            <w:r>
+              <w:rPr>
+                <w:rFonts w:ascii="Arial" w:hAnsi="Arial" w:cs="Arial"/>
+                <w:b/>
+                <w:lang w:val="en-US"/>
+              </w:rPr>
+              <w:t>0,1 % PI</w:t>
+            </w:r>
+            <w:r>
+              <w:rPr>
+                <w:rStyle w:val="Fotnotereferanse"/>
+                <w:rFonts w:ascii="Arial" w:hAnsi="Arial" w:cs="Arial"/>
+                <w:b/>
+                <w:lang w:val="en-US"/>
+              </w:rPr>
+              <w:footnoteReference w:id="3"/>
+            </w:r>
+          </w:p>
+        </w:tc>
+      </w:tr>
+      <w:tr>
+        <w:tc>
+          <w:tcPr>
+            <w:tcW w:w="2093" w:type="dxa"/>
+            <w:vAlign w:val="center"/>
+          </w:tcPr>
+          <w:p>
+            <w:pPr>
+              <w:pStyle w:val="Listeavsnitt"/>
+              <w:autoSpaceDE w:val="0"/>
+              <w:autoSpaceDN w:val="0"/>
+              <w:adjustRightInd w:val="0"/>
+              <w:rPr>
+                <w:rFonts w:ascii="Arial" w:hAnsi="Arial" w:cs="Arial"/>
+                <w:b/>
+                <w:lang w:val="en-US"/>
+              </w:rPr>
+            </w:pPr>
+            <w:r>
+              <w:rPr>
+                <w:rFonts w:ascii="Arial" w:hAnsi="Arial" w:cs="Arial"/>
+                <w:b/>
+                <w:lang w:val="en-US"/>
+              </w:rPr>
+              <w:t>MK-82</w:t>
+            </w:r>
+          </w:p>
+        </w:tc>
+        <w:tc>
+          <w:tcPr>
+            <w:tcW w:w="4961" w:type="dxa"/>
+          </w:tcPr>
+          <w:p>
+            <w:pPr>
+              <w:autoSpaceDE w:val="0"/>
+              <w:autoSpaceDN w:val="0"/>
+              <w:adjustRightInd w:val="0"/>
+              <w:rPr>
+                <w:rFonts w:ascii="Arial" w:hAnsi="Arial" w:cs="Arial"/>
+                <w:lang w:val="en-US"/>
+              </w:rPr>
+            </w:pPr>
+            <w:r>
+              <w:rPr>
+                <w:rFonts w:ascii="Arial" w:hAnsi="Arial" w:cs="Arial"/>
+                <w:lang w:val="en-US"/>
+              </w:rPr>
+              <w:t>500Ibs</w:t>
+            </w:r>
+          </w:p>
+        </w:tc>
+        <w:tc>
+          <w:tcPr>
+            <w:tcW w:w="1559" w:type="dxa"/>
+          </w:tcPr>
+          <w:p>
+            <w:pPr>
+              <w:autoSpaceDE w:val="0"/>
+              <w:autoSpaceDN w:val="0"/>
+              <w:adjustRightInd w:val="0"/>
+              <w:rPr>
+                <w:rFonts w:ascii="Arial" w:hAnsi="Arial" w:cs="Arial"/>
+                <w:lang w:val="en-US"/>
+              </w:rPr>
+            </w:pPr>
+            <w:r>
+              <w:rPr>
+                <w:rFonts w:ascii="Arial" w:hAnsi="Arial" w:cs="Arial"/>
+                <w:lang w:val="en-US"/>
+              </w:rPr>
+              <w:t>200</w:t>
+            </w:r>
+          </w:p>
+        </w:tc>
+      </w:tr>
+      <w:tr>
+        <w:tc>
+          <w:tcPr>
+            <w:tcW w:w="2093" w:type="dxa"/>
+            <w:vAlign w:val="center"/>
+          </w:tcPr>
+          <w:p>
+            <w:pPr>
+              <w:pStyle w:val="Listeavsnitt"/>
+              <w:autoSpaceDE w:val="0"/>
+              <w:autoSpaceDN w:val="0"/>
+              <w:adjustRightInd w:val="0"/>
+              <w:rPr>
+                <w:rFonts w:ascii="Arial" w:hAnsi="Arial" w:cs="Arial"/>
+                <w:b/>
+                <w:lang w:val="en-US"/>
+              </w:rPr>
+            </w:pPr>
+            <w:r>
+              <w:rPr>
+                <w:rFonts w:ascii="Arial" w:hAnsi="Arial" w:cs="Arial"/>
+                <w:b/>
+                <w:lang w:val="en-US"/>
+              </w:rPr>
+              <w:t>MK-83</w:t>
+            </w:r>
+          </w:p>
+        </w:tc>
+        <w:tc>
+          <w:tcPr>
+            <w:tcW w:w="4961" w:type="dxa"/>
+          </w:tcPr>
+          <w:p>
+            <w:pPr>
+              <w:autoSpaceDE w:val="0"/>
+              <w:autoSpaceDN w:val="0"/>
+              <w:adjustRightInd w:val="0"/>
+              <w:rPr>
+                <w:rFonts w:ascii="Arial" w:hAnsi="Arial" w:cs="Arial"/>
+                <w:lang w:val="en-US"/>
+              </w:rPr>
+            </w:pPr>
+            <w:r>
+              <w:rPr>
+                <w:rFonts w:ascii="Arial" w:hAnsi="Arial" w:cs="Arial"/>
+                <w:lang w:val="en-US"/>
+              </w:rPr>
+              <w:t>1000Ibs</w:t>
+            </w:r>
+          </w:p>
+        </w:tc>
+        <w:tc>
+          <w:tcPr>
+            <w:tcW w:w="1559" w:type="dxa"/>
+          </w:tcPr>
+          <w:p>
+            <w:pPr>
+              <w:autoSpaceDE w:val="0"/>
+              <w:autoSpaceDN w:val="0"/>
+              <w:adjustRightInd w:val="0"/>
+              <w:rPr>
+                <w:rFonts w:ascii="Arial" w:hAnsi="Arial" w:cs="Arial"/>
+                <w:lang w:val="en-US"/>
+              </w:rPr>
+            </w:pPr>
+            <w:r>
+              <w:rPr>
+                <w:rFonts w:ascii="Arial" w:hAnsi="Arial" w:cs="Arial"/>
+                <w:lang w:val="en-US"/>
+              </w:rPr>
+              <w:t>250</w:t>
+            </w:r>
+          </w:p>
+        </w:tc>
+      </w:tr>
+      <w:tr>
+        <w:tc>
+          <w:tcPr>
+            <w:tcW w:w="2093" w:type="dxa"/>
+            <w:vAlign w:val="center"/>
+          </w:tcPr>
+          <w:p>
+            <w:pPr>
+              <w:pStyle w:val="Listeavsnitt"/>
+              <w:autoSpaceDE w:val="0"/>
+              <w:autoSpaceDN w:val="0"/>
+              <w:adjustRightInd w:val="0"/>
+              <w:rPr>
+                <w:rFonts w:ascii="Arial" w:hAnsi="Arial" w:cs="Arial"/>
+                <w:b/>
+                <w:lang w:val="en-US"/>
+              </w:rPr>
+            </w:pPr>
+            <w:r>
+              <w:rPr>
+                <w:rFonts w:ascii="Arial" w:hAnsi="Arial" w:cs="Arial"/>
+                <w:b/>
+                <w:lang w:val="en-US"/>
+              </w:rPr>
+              <w:t>MK-84</w:t>
+            </w:r>
+          </w:p>
+        </w:tc>
+        <w:tc>
+          <w:tcPr>
+            <w:tcW w:w="4961" w:type="dxa"/>
+          </w:tcPr>
+          <w:p>
+            <w:pPr>
+              <w:autoSpaceDE w:val="0"/>
+              <w:autoSpaceDN w:val="0"/>
+              <w:adjustRightInd w:val="0"/>
+              <w:rPr>
+                <w:rFonts w:ascii="Arial" w:hAnsi="Arial" w:cs="Arial"/>
+                <w:lang w:val="en-US"/>
+              </w:rPr>
+            </w:pPr>
+            <w:r>
+              <w:rPr>
+                <w:rFonts w:ascii="Arial" w:hAnsi="Arial" w:cs="Arial"/>
+                <w:lang w:val="en-US"/>
+              </w:rPr>
+              <w:t>2000Ibs</w:t>
+            </w:r>
+          </w:p>
+        </w:tc>
+        <w:tc>
+          <w:tcPr>
+            <w:tcW w:w="1559" w:type="dxa"/>
+          </w:tcPr>
+          <w:p>
+            <w:pPr>
+              <w:autoSpaceDE w:val="0"/>
+              <w:autoSpaceDN w:val="0"/>
+              <w:adjustRightInd w:val="0"/>
+              <w:rPr>
+                <w:rFonts w:ascii="Arial" w:hAnsi="Arial" w:cs="Arial"/>
+                <w:lang w:val="en-US"/>
+              </w:rPr>
+            </w:pPr>
+            <w:r>
+              <w:rPr>
+                <w:rFonts w:ascii="Arial" w:hAnsi="Arial" w:cs="Arial"/>
+                <w:lang w:val="en-US"/>
+              </w:rPr>
+              <w:t>300</w:t>
+            </w:r>
+          </w:p>
+        </w:tc>
+      </w:tr>
+      <w:tr>
+        <w:tc>
+          <w:tcPr>
+            <w:tcW w:w="2093" w:type="dxa"/>
+            <w:vAlign w:val="center"/>
+          </w:tcPr>
+          <w:p>
+            <w:pPr>
+              <w:pStyle w:val="Listeavsnitt"/>
+              <w:autoSpaceDE w:val="0"/>
+              <w:autoSpaceDN w:val="0"/>
+              <w:adjustRightInd w:val="0"/>
+              <w:rPr>
+                <w:rFonts w:ascii="Arial" w:hAnsi="Arial" w:cs="Arial"/>
+                <w:b/>
+                <w:lang w:val="en-US"/>
+              </w:rPr>
+            </w:pPr>
+            <w:r>
+              <w:rPr>
+                <w:rFonts w:ascii="Arial" w:hAnsi="Arial" w:cs="Arial"/>
+                <w:b/>
+                <w:lang w:val="en-US"/>
+              </w:rPr>
+              <w:t>GBU-12</w:t>
+            </w:r>
+          </w:p>
+        </w:tc>
+        <w:tc>
+          <w:tcPr>
+            <w:tcW w:w="4961" w:type="dxa"/>
+          </w:tcPr>
+          <w:p>
+            <w:pPr>
+              <w:autoSpaceDE w:val="0"/>
+              <w:autoSpaceDN w:val="0"/>
+              <w:adjustRightInd w:val="0"/>
+              <w:rPr>
+                <w:rFonts w:ascii="Arial" w:hAnsi="Arial" w:cs="Arial"/>
+                <w:lang w:val="en-US"/>
+              </w:rPr>
+            </w:pPr>
+            <w:r>
+              <w:rPr>
+                <w:rFonts w:ascii="Arial" w:hAnsi="Arial" w:cs="Arial"/>
+                <w:lang w:val="en-US"/>
+              </w:rPr>
+              <w:t>500Ibs, laserguided</w:t>
+            </w:r>
+          </w:p>
+        </w:tc>
+        <w:tc>
+          <w:tcPr>
+            <w:tcW w:w="1559" w:type="dxa"/>
+          </w:tcPr>
+          <w:p>
+            <w:pPr>
+              <w:autoSpaceDE w:val="0"/>
+              <w:autoSpaceDN w:val="0"/>
+              <w:adjustRightInd w:val="0"/>
+              <w:rPr>
+                <w:rFonts w:ascii="Arial" w:hAnsi="Arial" w:cs="Arial"/>
+                <w:lang w:val="en-US"/>
+              </w:rPr>
+            </w:pPr>
+            <w:r>
+              <w:rPr>
+                <w:rFonts w:ascii="Arial" w:hAnsi="Arial" w:cs="Arial"/>
+                <w:lang w:val="en-US"/>
+              </w:rPr>
+              <w:t>150</w:t>
+            </w:r>
+          </w:p>
+        </w:tc>
+      </w:tr>
+      <w:tr>
+        <w:tc>
+          <w:tcPr>
+            <w:tcW w:w="2093" w:type="dxa"/>
+            <w:vAlign w:val="center"/>
+          </w:tcPr>
+          <w:p>
+            <w:pPr>
+              <w:pStyle w:val="Listeavsnitt"/>
+              <w:autoSpaceDE w:val="0"/>
+              <w:autoSpaceDN w:val="0"/>
+              <w:adjustRightInd w:val="0"/>
+              <w:rPr>
+                <w:rFonts w:ascii="Arial" w:hAnsi="Arial" w:cs="Arial"/>
+                <w:b/>
+                <w:lang w:val="en-US"/>
+              </w:rPr>
+            </w:pPr>
+            <w:r>
+              <w:rPr>
+                <w:rFonts w:ascii="Arial" w:hAnsi="Arial" w:cs="Arial"/>
+                <w:b/>
+                <w:lang w:val="en-US"/>
+              </w:rPr>
+              <w:t>GBU-16</w:t>
+            </w:r>
+          </w:p>
+        </w:tc>
+        <w:tc>
+          <w:tcPr>
+            <w:tcW w:w="4961" w:type="dxa"/>
+          </w:tcPr>
+          <w:p>
+            <w:pPr>
+              <w:autoSpaceDE w:val="0"/>
+              <w:autoSpaceDN w:val="0"/>
+              <w:adjustRightInd w:val="0"/>
+              <w:rPr>
+                <w:rFonts w:ascii="Arial" w:hAnsi="Arial" w:cs="Arial"/>
+                <w:lang w:val="en-US"/>
+              </w:rPr>
+            </w:pPr>
+            <w:r>
+              <w:rPr>
+                <w:rFonts w:ascii="Arial" w:hAnsi="Arial" w:cs="Arial"/>
+                <w:lang w:val="en-US"/>
+              </w:rPr>
+              <w:t>1000Ibs laserguided</w:t>
+            </w:r>
+          </w:p>
+        </w:tc>
+        <w:tc>
+          <w:tcPr>
+            <w:tcW w:w="1559" w:type="dxa"/>
+          </w:tcPr>
+          <w:p>
+            <w:pPr>
+              <w:autoSpaceDE w:val="0"/>
+              <w:autoSpaceDN w:val="0"/>
+              <w:adjustRightInd w:val="0"/>
+              <w:rPr>
+                <w:rFonts w:ascii="Arial" w:hAnsi="Arial" w:cs="Arial"/>
+                <w:lang w:val="en-US"/>
+              </w:rPr>
+            </w:pPr>
+            <w:r>
+              <w:rPr>
+                <w:rFonts w:ascii="Arial" w:hAnsi="Arial" w:cs="Arial"/>
+                <w:lang w:val="en-US"/>
+              </w:rPr>
+              <w:t>200</w:t>
+            </w:r>
+          </w:p>
+        </w:tc>
+      </w:tr>
+      <w:tr>
+        <w:tc>
+          <w:tcPr>
+            <w:tcW w:w="2093" w:type="dxa"/>
+            <w:vAlign w:val="center"/>
+          </w:tcPr>
+          <w:p>
+            <w:pPr>
+              <w:pStyle w:val="Listeavsnitt"/>
+              <w:autoSpaceDE w:val="0"/>
+              <w:autoSpaceDN w:val="0"/>
+              <w:adjustRightInd w:val="0"/>
+              <w:rPr>
+                <w:rFonts w:ascii="Arial" w:hAnsi="Arial" w:cs="Arial"/>
+                <w:b/>
+                <w:lang w:val="en-US"/>
+              </w:rPr>
+            </w:pPr>
+            <w:r>
+              <w:rPr>
+                <w:rFonts w:ascii="Arial" w:hAnsi="Arial" w:cs="Arial"/>
+                <w:b/>
+                <w:lang w:val="en-US"/>
+              </w:rPr>
+              <w:t>GBU-10</w:t>
+            </w:r>
+          </w:p>
+        </w:tc>
+        <w:tc>
+          <w:tcPr>
+            <w:tcW w:w="4961" w:type="dxa"/>
+          </w:tcPr>
+          <w:p>
+            <w:pPr>
+              <w:autoSpaceDE w:val="0"/>
+              <w:autoSpaceDN w:val="0"/>
+              <w:adjustRightInd w:val="0"/>
+              <w:rPr>
+                <w:rFonts w:ascii="Arial" w:hAnsi="Arial" w:cs="Arial"/>
+                <w:lang w:val="en-US"/>
+              </w:rPr>
+            </w:pPr>
+            <w:r>
+              <w:rPr>
+                <w:rFonts w:ascii="Arial" w:hAnsi="Arial" w:cs="Arial"/>
+                <w:lang w:val="en-US"/>
+              </w:rPr>
+              <w:t>2</w:t>
+            </w:r>
+            <w:r>
+              <w:rPr>
+                <w:rFonts w:ascii="Arial" w:hAnsi="Arial" w:cs="Arial"/>
+                <w:lang w:val="en-US"/>
+              </w:rPr>
+              <w:t>000Ibs, laserguided</w:t>
+            </w:r>
+          </w:p>
+        </w:tc>
+        <w:tc>
+          <w:tcPr>
+            <w:tcW w:w="1559" w:type="dxa"/>
+          </w:tcPr>
+          <w:p>
+            <w:pPr>
+              <w:autoSpaceDE w:val="0"/>
+              <w:autoSpaceDN w:val="0"/>
+              <w:adjustRightInd w:val="0"/>
+              <w:rPr>
+                <w:rFonts w:ascii="Arial" w:hAnsi="Arial" w:cs="Arial"/>
+                <w:lang w:val="en-US"/>
+              </w:rPr>
+            </w:pPr>
+            <w:r>
+              <w:rPr>
+                <w:rFonts w:ascii="Arial" w:hAnsi="Arial" w:cs="Arial"/>
+                <w:lang w:val="en-US"/>
+              </w:rPr>
+              <w:t>250</w:t>
+            </w:r>
+          </w:p>
+        </w:tc>
+      </w:tr>
+      <w:tr>
+        <w:tc>
+          <w:tcPr>
+            <w:tcW w:w="2093" w:type="dxa"/>
+            <w:vAlign w:val="center"/>
+          </w:tcPr>
+          <w:p>
+            <w:pPr>
+              <w:pStyle w:val="Listeavsnitt"/>
+              <w:autoSpaceDE w:val="0"/>
+              <w:autoSpaceDN w:val="0"/>
+              <w:adjustRightInd w:val="0"/>
+              <w:rPr>
+                <w:rFonts w:ascii="Arial" w:hAnsi="Arial" w:cs="Arial"/>
+                <w:b/>
+                <w:lang w:val="en-US"/>
+              </w:rPr>
+            </w:pPr>
+            <w:r>
+              <w:rPr>
+                <w:rFonts w:ascii="Arial" w:hAnsi="Arial" w:cs="Arial"/>
+                <w:b/>
+                <w:lang w:val="en-US"/>
+              </w:rPr>
+              <w:t>GBU-24</w:t>
+            </w:r>
+          </w:p>
+        </w:tc>
+        <w:tc>
+          <w:tcPr>
+            <w:tcW w:w="4961" w:type="dxa"/>
+          </w:tcPr>
+          <w:p>
+            <w:pPr>
+              <w:autoSpaceDE w:val="0"/>
+              <w:autoSpaceDN w:val="0"/>
+              <w:adjustRightInd w:val="0"/>
+              <w:rPr>
+                <w:rFonts w:ascii="Arial" w:hAnsi="Arial" w:cs="Arial"/>
+                <w:lang w:val="en-US"/>
+              </w:rPr>
+            </w:pPr>
+            <w:r>
+              <w:rPr>
+                <w:rFonts w:ascii="Arial" w:hAnsi="Arial" w:cs="Arial"/>
+                <w:lang w:val="en-US"/>
+              </w:rPr>
+              <w:t>2000Ibs, laserguided, PAweway III, BLU-109</w:t>
+            </w:r>
+          </w:p>
+        </w:tc>
+        <w:tc>
+          <w:tcPr>
+            <w:tcW w:w="1559" w:type="dxa"/>
+          </w:tcPr>
+          <w:p>
+            <w:pPr>
+              <w:autoSpaceDE w:val="0"/>
+              <w:autoSpaceDN w:val="0"/>
+              <w:adjustRightInd w:val="0"/>
+              <w:rPr>
+                <w:rFonts w:ascii="Arial" w:hAnsi="Arial" w:cs="Arial"/>
+                <w:lang w:val="en-US"/>
+              </w:rPr>
+            </w:pPr>
+            <w:r>
+              <w:rPr>
+                <w:rFonts w:ascii="Arial" w:hAnsi="Arial" w:cs="Arial"/>
+                <w:lang w:val="en-US"/>
+              </w:rPr>
+              <w:t>250</w:t>
+            </w:r>
+          </w:p>
+        </w:tc>
+      </w:tr>
+      <w:tr>
+        <w:tc>
+          <w:tcPr>
+            <w:tcW w:w="2093" w:type="dxa"/>
+            <w:vAlign w:val="center"/>
+          </w:tcPr>
+          <w:p>
+            <w:pPr>
+              <w:pStyle w:val="Listeavsnitt"/>
+              <w:autoSpaceDE w:val="0"/>
+              <w:autoSpaceDN w:val="0"/>
+              <w:adjustRightInd w:val="0"/>
+              <w:rPr>
+                <w:rFonts w:ascii="Arial" w:hAnsi="Arial" w:cs="Arial"/>
+                <w:b/>
+                <w:lang w:val="en-US"/>
+              </w:rPr>
+            </w:pPr>
+            <w:r>
+              <w:rPr>
+                <w:rFonts w:ascii="Arial" w:hAnsi="Arial" w:cs="Arial"/>
+                <w:b/>
+                <w:lang w:val="en-US"/>
+              </w:rPr>
+              <w:t>GBU-38</w:t>
+            </w:r>
+          </w:p>
+        </w:tc>
+        <w:tc>
+          <w:tcPr>
+            <w:tcW w:w="4961" w:type="dxa"/>
+          </w:tcPr>
+          <w:p>
+            <w:pPr>
+              <w:autoSpaceDE w:val="0"/>
+              <w:autoSpaceDN w:val="0"/>
+              <w:adjustRightInd w:val="0"/>
+              <w:rPr>
+                <w:rFonts w:ascii="Arial" w:hAnsi="Arial" w:cs="Arial"/>
+                <w:lang w:val="en-US"/>
+              </w:rPr>
+            </w:pPr>
+            <w:r>
+              <w:rPr>
+                <w:rFonts w:ascii="Arial" w:hAnsi="Arial" w:cs="Arial"/>
+                <w:lang w:val="en-US"/>
+              </w:rPr>
+              <w:t>500Ibs INS/GPS</w:t>
+            </w:r>
+          </w:p>
+        </w:tc>
+        <w:tc>
+          <w:tcPr>
+            <w:tcW w:w="1559" w:type="dxa"/>
+          </w:tcPr>
+          <w:p>
+            <w:pPr>
+              <w:autoSpaceDE w:val="0"/>
+              <w:autoSpaceDN w:val="0"/>
+              <w:adjustRightInd w:val="0"/>
+              <w:rPr>
+                <w:rFonts w:ascii="Arial" w:hAnsi="Arial" w:cs="Arial"/>
+                <w:lang w:val="en-US"/>
+              </w:rPr>
+            </w:pPr>
+            <w:r>
+              <w:rPr>
+                <w:rFonts w:ascii="Arial" w:hAnsi="Arial" w:cs="Arial"/>
+                <w:lang w:val="en-US"/>
+              </w:rPr>
+              <w:t>150</w:t>
+            </w:r>
+          </w:p>
+        </w:tc>
+      </w:tr>
+      <w:tr>
+        <w:tc>
+          <w:tcPr>
+            <w:tcW w:w="2093" w:type="dxa"/>
+            <w:vAlign w:val="center"/>
+          </w:tcPr>
+          <w:p>
+            <w:pPr>
+              <w:pStyle w:val="Listeavsnitt"/>
+              <w:autoSpaceDE w:val="0"/>
+              <w:autoSpaceDN w:val="0"/>
+              <w:adjustRightInd w:val="0"/>
+              <w:rPr>
+                <w:rFonts w:ascii="Arial" w:hAnsi="Arial" w:cs="Arial"/>
+                <w:b/>
+                <w:lang w:val="en-US"/>
+              </w:rPr>
+            </w:pPr>
+            <w:r>
+              <w:rPr>
+                <w:rFonts w:ascii="Arial" w:hAnsi="Arial" w:cs="Arial"/>
+                <w:b/>
+                <w:lang w:val="en-US"/>
+              </w:rPr>
+              <w:t>GBU-32</w:t>
+            </w:r>
+          </w:p>
+        </w:tc>
+        <w:tc>
+          <w:tcPr>
+            <w:tcW w:w="4961" w:type="dxa"/>
+          </w:tcPr>
+          <w:p>
+            <w:pPr>
+              <w:autoSpaceDE w:val="0"/>
+              <w:autoSpaceDN w:val="0"/>
+              <w:adjustRightInd w:val="0"/>
+              <w:rPr>
+                <w:rFonts w:ascii="Arial" w:hAnsi="Arial" w:cs="Arial"/>
+                <w:lang w:val="en-US"/>
+              </w:rPr>
+            </w:pPr>
+            <w:r>
+              <w:rPr>
+                <w:rFonts w:ascii="Arial" w:hAnsi="Arial" w:cs="Arial"/>
+                <w:lang w:val="en-US"/>
+              </w:rPr>
+              <w:t>1000IbsINS/GPS</w:t>
+            </w:r>
+          </w:p>
+        </w:tc>
+        <w:tc>
+          <w:tcPr>
+            <w:tcW w:w="1559" w:type="dxa"/>
+          </w:tcPr>
+          <w:p>
+            <w:pPr>
+              <w:autoSpaceDE w:val="0"/>
+              <w:autoSpaceDN w:val="0"/>
+              <w:adjustRightInd w:val="0"/>
+              <w:rPr>
+                <w:rFonts w:ascii="Arial" w:hAnsi="Arial" w:cs="Arial"/>
+                <w:lang w:val="en-US"/>
+              </w:rPr>
+            </w:pPr>
+            <w:r>
+              <w:rPr>
+                <w:rFonts w:ascii="Arial" w:hAnsi="Arial" w:cs="Arial"/>
+                <w:lang w:val="en-US"/>
+              </w:rPr>
+              <w:t>200</w:t>
+            </w:r>
+          </w:p>
+        </w:tc>
+      </w:tr>
+      <w:tr>
+        <w:tc>
+          <w:tcPr>
+            <w:tcW w:w="2093" w:type="dxa"/>
+            <w:vAlign w:val="center"/>
+          </w:tcPr>
+          <w:p>
+            <w:pPr>
+              <w:pStyle w:val="Listeavsnitt"/>
+              <w:autoSpaceDE w:val="0"/>
+              <w:autoSpaceDN w:val="0"/>
+              <w:adjustRightInd w:val="0"/>
+              <w:rPr>
+                <w:rFonts w:ascii="Arial" w:hAnsi="Arial" w:cs="Arial"/>
+                <w:b/>
+                <w:lang w:val="en-US"/>
+              </w:rPr>
+            </w:pPr>
+            <w:r>
+              <w:rPr>
+                <w:rFonts w:ascii="Arial" w:hAnsi="Arial" w:cs="Arial"/>
+                <w:b/>
+                <w:lang w:val="en-US"/>
+              </w:rPr>
+              <w:t>GBU-31(V) 1/B</w:t>
+            </w:r>
+          </w:p>
+        </w:tc>
+        <w:tc>
+          <w:tcPr>
+            <w:tcW w:w="4961" w:type="dxa"/>
+          </w:tcPr>
+          <w:p>
+            <w:pPr>
+              <w:autoSpaceDE w:val="0"/>
+              <w:autoSpaceDN w:val="0"/>
+              <w:adjustRightInd w:val="0"/>
+              <w:rPr>
+                <w:rFonts w:ascii="Arial" w:hAnsi="Arial" w:cs="Arial"/>
+                <w:lang w:val="en-US"/>
+              </w:rPr>
+            </w:pPr>
+            <w:r>
+              <w:rPr>
+                <w:rFonts w:ascii="Arial" w:hAnsi="Arial" w:cs="Arial"/>
+                <w:lang w:val="en-US"/>
+              </w:rPr>
+              <w:t>2000Ibs, INS/GPS</w:t>
+            </w:r>
+          </w:p>
+        </w:tc>
+        <w:tc>
+          <w:tcPr>
+            <w:tcW w:w="1559" w:type="dxa"/>
+          </w:tcPr>
+          <w:p>
+            <w:pPr>
+              <w:autoSpaceDE w:val="0"/>
+              <w:autoSpaceDN w:val="0"/>
+              <w:adjustRightInd w:val="0"/>
+              <w:rPr>
+                <w:rFonts w:ascii="Arial" w:hAnsi="Arial" w:cs="Arial"/>
+                <w:lang w:val="en-US"/>
+              </w:rPr>
+            </w:pPr>
+            <w:r>
+              <w:rPr>
+                <w:rFonts w:ascii="Arial" w:hAnsi="Arial" w:cs="Arial"/>
+                <w:lang w:val="en-US"/>
+              </w:rPr>
+              <w:t>250</w:t>
+            </w:r>
+          </w:p>
+        </w:tc>
+      </w:tr>
+      <w:tr>
+        <w:tc>
+          <w:tcPr>
+            <w:tcW w:w="2093" w:type="dxa"/>
+            <w:vAlign w:val="center"/>
+          </w:tcPr>
+          <w:p>
+            <w:pPr>
+              <w:pStyle w:val="Listeavsnitt"/>
+              <w:autoSpaceDE w:val="0"/>
+              <w:autoSpaceDN w:val="0"/>
+              <w:adjustRightInd w:val="0"/>
+              <w:rPr>
+                <w:rFonts w:ascii="Arial" w:hAnsi="Arial" w:cs="Arial"/>
+                <w:b/>
+                <w:lang w:val="en-US"/>
+              </w:rPr>
+            </w:pPr>
+            <w:r>
+              <w:rPr>
+                <w:rFonts w:ascii="Arial" w:hAnsi="Arial" w:cs="Arial"/>
+                <w:b/>
+                <w:lang w:val="en-US"/>
+              </w:rPr>
+              <w:t>GBU-31 (V)3(B</w:t>
+            </w:r>
+          </w:p>
+        </w:tc>
+        <w:tc>
+          <w:tcPr>
+            <w:tcW w:w="4961" w:type="dxa"/>
+          </w:tcPr>
+          <w:p>
+            <w:pPr>
+              <w:autoSpaceDE w:val="0"/>
+              <w:autoSpaceDN w:val="0"/>
+              <w:adjustRightInd w:val="0"/>
+              <w:rPr>
+                <w:rFonts w:ascii="Arial" w:hAnsi="Arial" w:cs="Arial"/>
+                <w:lang w:val="en-US"/>
+              </w:rPr>
+            </w:pPr>
+            <w:r>
+              <w:rPr>
+                <w:rFonts w:ascii="Arial" w:hAnsi="Arial" w:cs="Arial"/>
+                <w:lang w:val="en-US"/>
+              </w:rPr>
+              <w:t>2000Ibs, INS/GPS BLU-109</w:t>
+            </w:r>
+          </w:p>
+        </w:tc>
+        <w:tc>
+          <w:tcPr>
+            <w:tcW w:w="1559" w:type="dxa"/>
+          </w:tcPr>
+          <w:p>
+            <w:pPr>
+              <w:autoSpaceDE w:val="0"/>
+              <w:autoSpaceDN w:val="0"/>
+              <w:adjustRightInd w:val="0"/>
+              <w:rPr>
+                <w:rFonts w:ascii="Arial" w:hAnsi="Arial" w:cs="Arial"/>
+                <w:lang w:val="en-US"/>
+              </w:rPr>
+            </w:pPr>
+            <w:r>
+              <w:rPr>
+                <w:rFonts w:ascii="Arial" w:hAnsi="Arial" w:cs="Arial"/>
+                <w:lang w:val="en-US"/>
+              </w:rPr>
+              <w:t>250</w:t>
+            </w:r>
+          </w:p>
+        </w:tc>
+      </w:tr>
+      <w:tr>
+        <w:tc>
+          <w:tcPr>
+            <w:tcW w:w="2093" w:type="dxa"/>
+            <w:vAlign w:val="center"/>
+          </w:tcPr>
+          <w:p>
+            <w:pPr>
+              <w:pStyle w:val="Listeavsnitt"/>
+              <w:autoSpaceDE w:val="0"/>
+              <w:autoSpaceDN w:val="0"/>
+              <w:adjustRightInd w:val="0"/>
+              <w:rPr>
+                <w:rFonts w:ascii="Arial" w:hAnsi="Arial" w:cs="Arial"/>
+                <w:b/>
+                <w:lang w:val="en-US"/>
+              </w:rPr>
+            </w:pPr>
+            <w:r>
+              <w:rPr>
+                <w:rFonts w:ascii="Arial" w:hAnsi="Arial" w:cs="Arial"/>
+                <w:b/>
+                <w:lang w:val="en-US"/>
+              </w:rPr>
+              <w:t>CBU-87</w:t>
+            </w:r>
+          </w:p>
+        </w:tc>
+        <w:tc>
+          <w:tcPr>
+            <w:tcW w:w="4961" w:type="dxa"/>
+          </w:tcPr>
+          <w:p>
+            <w:pPr>
+              <w:autoSpaceDE w:val="0"/>
+              <w:autoSpaceDN w:val="0"/>
+              <w:adjustRightInd w:val="0"/>
+              <w:rPr>
+                <w:rFonts w:ascii="Arial" w:hAnsi="Arial" w:cs="Arial"/>
+                <w:lang w:val="en-US"/>
+              </w:rPr>
+            </w:pPr>
+          </w:p>
+        </w:tc>
+        <w:tc>
+          <w:tcPr>
+            <w:tcW w:w="1559" w:type="dxa"/>
+          </w:tcPr>
+          <w:p>
+            <w:pPr>
+              <w:autoSpaceDE w:val="0"/>
+              <w:autoSpaceDN w:val="0"/>
+              <w:adjustRightInd w:val="0"/>
+              <w:rPr>
+                <w:rFonts w:ascii="Arial" w:hAnsi="Arial" w:cs="Arial"/>
+                <w:lang w:val="en-US"/>
+              </w:rPr>
+            </w:pPr>
+            <w:r>
+              <w:rPr>
+                <w:rFonts w:ascii="Arial" w:hAnsi="Arial" w:cs="Arial"/>
+                <w:lang w:val="en-US"/>
+              </w:rPr>
+              <w:t>300</w:t>
+            </w:r>
+          </w:p>
+        </w:tc>
+      </w:tr>
+      <w:tr>
+        <w:tc>
+          <w:tcPr>
+            <w:tcW w:w="2093" w:type="dxa"/>
+            <w:vAlign w:val="center"/>
+          </w:tcPr>
+          <w:p>
+            <w:pPr>
+              <w:pStyle w:val="Listeavsnitt"/>
+              <w:autoSpaceDE w:val="0"/>
+              <w:autoSpaceDN w:val="0"/>
+              <w:adjustRightInd w:val="0"/>
+              <w:rPr>
+                <w:rFonts w:ascii="Arial" w:hAnsi="Arial" w:cs="Arial"/>
+                <w:b/>
+                <w:lang w:val="en-US"/>
+              </w:rPr>
+            </w:pPr>
+            <w:r>
+              <w:rPr>
+                <w:rFonts w:ascii="Arial" w:hAnsi="Arial" w:cs="Arial"/>
+                <w:b/>
+                <w:lang w:val="en-US"/>
+              </w:rPr>
+              <w:t>CBU-97</w:t>
+            </w:r>
+          </w:p>
+        </w:tc>
+        <w:tc>
+          <w:tcPr>
+            <w:tcW w:w="4961" w:type="dxa"/>
+          </w:tcPr>
+          <w:p>
+            <w:pPr>
+              <w:autoSpaceDE w:val="0"/>
+              <w:autoSpaceDN w:val="0"/>
+              <w:adjustRightInd w:val="0"/>
+              <w:rPr>
+                <w:rFonts w:ascii="Arial" w:hAnsi="Arial" w:cs="Arial"/>
+                <w:lang w:val="en-US"/>
+              </w:rPr>
+            </w:pPr>
+          </w:p>
+        </w:tc>
+        <w:tc>
+          <w:tcPr>
+            <w:tcW w:w="1559" w:type="dxa"/>
+          </w:tcPr>
+          <w:p>
+            <w:pPr>
+              <w:autoSpaceDE w:val="0"/>
+              <w:autoSpaceDN w:val="0"/>
+              <w:adjustRightInd w:val="0"/>
+              <w:rPr>
+                <w:rFonts w:ascii="Arial" w:hAnsi="Arial" w:cs="Arial"/>
+                <w:lang w:val="en-US"/>
+              </w:rPr>
+            </w:pPr>
+            <w:r>
+              <w:rPr>
+                <w:rFonts w:ascii="Arial" w:hAnsi="Arial" w:cs="Arial"/>
+                <w:lang w:val="en-US"/>
+              </w:rPr>
+              <w:t>300</w:t>
+            </w:r>
+          </w:p>
+        </w:tc>
+      </w:tr>
+      <w:tr>
+        <w:tc>
+          <w:tcPr>
+            <w:tcW w:w="2093" w:type="dxa"/>
+            <w:vAlign w:val="center"/>
+          </w:tcPr>
+          <w:p>
+            <w:pPr>
+              <w:pStyle w:val="Listeavsnitt"/>
+              <w:autoSpaceDE w:val="0"/>
+              <w:autoSpaceDN w:val="0"/>
+              <w:adjustRightInd w:val="0"/>
+              <w:rPr>
+                <w:rFonts w:ascii="Arial" w:hAnsi="Arial" w:cs="Arial"/>
+                <w:b/>
+                <w:lang w:val="en-US"/>
+              </w:rPr>
+            </w:pPr>
+            <w:r>
+              <w:rPr>
+                <w:rFonts w:ascii="Arial" w:hAnsi="Arial" w:cs="Arial"/>
+                <w:b/>
+                <w:lang w:val="en-US"/>
+              </w:rPr>
+              <w:t>CBU-103</w:t>
+            </w:r>
+          </w:p>
+        </w:tc>
+        <w:tc>
+          <w:tcPr>
+            <w:tcW w:w="4961" w:type="dxa"/>
+          </w:tcPr>
+          <w:p>
+            <w:pPr>
+              <w:autoSpaceDE w:val="0"/>
+              <w:autoSpaceDN w:val="0"/>
+              <w:adjustRightInd w:val="0"/>
+              <w:rPr>
+                <w:rFonts w:ascii="Arial" w:hAnsi="Arial" w:cs="Arial"/>
+                <w:lang w:val="en-US"/>
+              </w:rPr>
+            </w:pPr>
+          </w:p>
+        </w:tc>
+        <w:tc>
+          <w:tcPr>
+            <w:tcW w:w="1559" w:type="dxa"/>
+          </w:tcPr>
+          <w:p>
+            <w:pPr>
+              <w:autoSpaceDE w:val="0"/>
+              <w:autoSpaceDN w:val="0"/>
+              <w:adjustRightInd w:val="0"/>
+              <w:rPr>
+                <w:rFonts w:ascii="Arial" w:hAnsi="Arial" w:cs="Arial"/>
+                <w:lang w:val="en-US"/>
+              </w:rPr>
+            </w:pPr>
+            <w:r>
+              <w:rPr>
+                <w:rFonts w:ascii="Arial" w:hAnsi="Arial" w:cs="Arial"/>
+                <w:lang w:val="en-US"/>
+              </w:rPr>
+              <w:t>300</w:t>
+            </w:r>
+          </w:p>
+        </w:tc>
+      </w:tr>
+      <w:tr>
+        <w:tc>
+          <w:tcPr>
+            <w:tcW w:w="2093" w:type="dxa"/>
+            <w:vAlign w:val="center"/>
+          </w:tcPr>
+          <w:p>
+            <w:pPr>
+              <w:pStyle w:val="Listeavsnitt"/>
+              <w:autoSpaceDE w:val="0"/>
+              <w:autoSpaceDN w:val="0"/>
+              <w:adjustRightInd w:val="0"/>
+              <w:rPr>
+                <w:rFonts w:ascii="Arial" w:hAnsi="Arial" w:cs="Arial"/>
+                <w:b/>
+                <w:lang w:val="en-US"/>
+              </w:rPr>
+            </w:pPr>
+            <w:r>
+              <w:rPr>
+                <w:rFonts w:ascii="Arial" w:hAnsi="Arial" w:cs="Arial"/>
+                <w:b/>
+                <w:lang w:val="en-US"/>
+              </w:rPr>
+              <w:t>CBU-105</w:t>
+            </w:r>
+          </w:p>
+        </w:tc>
+        <w:tc>
+          <w:tcPr>
+            <w:tcW w:w="4961" w:type="dxa"/>
+          </w:tcPr>
+          <w:p>
+            <w:pPr>
+              <w:autoSpaceDE w:val="0"/>
+              <w:autoSpaceDN w:val="0"/>
+              <w:adjustRightInd w:val="0"/>
+              <w:rPr>
+                <w:rFonts w:ascii="Arial" w:hAnsi="Arial" w:cs="Arial"/>
+                <w:lang w:val="en-US"/>
+              </w:rPr>
+            </w:pPr>
+          </w:p>
+        </w:tc>
+        <w:tc>
+          <w:tcPr>
+            <w:tcW w:w="1559" w:type="dxa"/>
+          </w:tcPr>
+          <w:p>
+            <w:pPr>
+              <w:autoSpaceDE w:val="0"/>
+              <w:autoSpaceDN w:val="0"/>
+              <w:adjustRightInd w:val="0"/>
+              <w:rPr>
+                <w:rFonts w:ascii="Arial" w:hAnsi="Arial" w:cs="Arial"/>
+                <w:lang w:val="en-US"/>
+              </w:rPr>
+            </w:pPr>
+            <w:r>
+              <w:rPr>
+                <w:rFonts w:ascii="Arial" w:hAnsi="Arial" w:cs="Arial"/>
+                <w:lang w:val="en-US"/>
+              </w:rPr>
+              <w:t>300</w:t>
+            </w:r>
+          </w:p>
+          <w:p>
+            <w:pPr>
+              <w:autoSpaceDE w:val="0"/>
+              <w:autoSpaceDN w:val="0"/>
+              <w:adjustRightInd w:val="0"/>
+              <w:rPr>
+                <w:rFonts w:ascii="Arial" w:hAnsi="Arial" w:cs="Arial"/>
+                <w:lang w:val="en-US"/>
+              </w:rPr>
+            </w:pPr>
+          </w:p>
+        </w:tc>
+      </w:tr>
+      <w:tr>
+        <w:tc>
+          <w:tcPr>
+            <w:tcW w:w="2093" w:type="dxa"/>
+            <w:vAlign w:val="center"/>
+          </w:tcPr>
+          <w:p>
+            <w:pPr>
+              <w:pStyle w:val="Listeavsnitt"/>
+              <w:autoSpaceDE w:val="0"/>
+              <w:autoSpaceDN w:val="0"/>
+              <w:adjustRightInd w:val="0"/>
+              <w:rPr>
+                <w:rFonts w:ascii="Arial" w:hAnsi="Arial" w:cs="Arial"/>
+                <w:b/>
+                <w:lang w:val="en-US"/>
+              </w:rPr>
+            </w:pPr>
+            <w:r>
+              <w:rPr>
+                <w:rFonts w:ascii="Arial" w:hAnsi="Arial" w:cs="Arial"/>
+                <w:b/>
+                <w:lang w:val="en-US"/>
+              </w:rPr>
+              <w:t>MK20 Rockeye</w:t>
+            </w:r>
+          </w:p>
+        </w:tc>
+        <w:tc>
+          <w:tcPr>
+            <w:tcW w:w="4961" w:type="dxa"/>
+          </w:tcPr>
+          <w:p>
+            <w:pPr>
+              <w:autoSpaceDE w:val="0"/>
+              <w:autoSpaceDN w:val="0"/>
+              <w:adjustRightInd w:val="0"/>
+              <w:rPr>
+                <w:rFonts w:ascii="Arial" w:hAnsi="Arial" w:cs="Arial"/>
+                <w:lang w:val="en-US"/>
+              </w:rPr>
+            </w:pPr>
+          </w:p>
+        </w:tc>
+        <w:tc>
+          <w:tcPr>
+            <w:tcW w:w="1559" w:type="dxa"/>
+          </w:tcPr>
+          <w:p>
+            <w:pPr>
+              <w:autoSpaceDE w:val="0"/>
+              <w:autoSpaceDN w:val="0"/>
+              <w:adjustRightInd w:val="0"/>
+              <w:rPr>
+                <w:rFonts w:ascii="Arial" w:hAnsi="Arial" w:cs="Arial"/>
+                <w:lang w:val="en-US"/>
+              </w:rPr>
+            </w:pPr>
+            <w:r>
+              <w:rPr>
+                <w:rFonts w:ascii="Arial" w:hAnsi="Arial" w:cs="Arial"/>
+                <w:lang w:val="en-US"/>
+              </w:rPr>
+              <w:t>300</w:t>
+            </w:r>
+          </w:p>
+        </w:tc>
+      </w:tr>
+      <w:tr>
+        <w:tc>
+          <w:tcPr>
+            <w:tcW w:w="2093" w:type="dxa"/>
+            <w:vAlign w:val="center"/>
+          </w:tcPr>
+          <w:p>
+            <w:pPr>
+              <w:pStyle w:val="Listeavsnitt"/>
+              <w:autoSpaceDE w:val="0"/>
+              <w:autoSpaceDN w:val="0"/>
+              <w:adjustRightInd w:val="0"/>
+              <w:rPr>
+                <w:rFonts w:ascii="Arial" w:hAnsi="Arial" w:cs="Arial"/>
+                <w:b/>
+                <w:lang w:val="en-US"/>
+              </w:rPr>
+            </w:pPr>
+            <w:r>
+              <w:rPr>
+                <w:rFonts w:ascii="Arial" w:hAnsi="Arial" w:cs="Arial"/>
+                <w:b/>
+                <w:lang w:val="en-US"/>
+              </w:rPr>
+              <w:t>AGM-65</w:t>
+            </w:r>
+          </w:p>
+        </w:tc>
+        <w:tc>
+          <w:tcPr>
+            <w:tcW w:w="4961" w:type="dxa"/>
+          </w:tcPr>
+          <w:p>
+            <w:pPr>
+              <w:autoSpaceDE w:val="0"/>
+              <w:autoSpaceDN w:val="0"/>
+              <w:adjustRightInd w:val="0"/>
+              <w:rPr>
+                <w:rFonts w:ascii="Arial" w:hAnsi="Arial" w:cs="Arial"/>
+                <w:lang w:val="en-US"/>
+              </w:rPr>
+            </w:pPr>
+          </w:p>
+        </w:tc>
+        <w:tc>
+          <w:tcPr>
+            <w:tcW w:w="1559" w:type="dxa"/>
+          </w:tcPr>
+          <w:p>
+            <w:pPr>
+              <w:autoSpaceDE w:val="0"/>
+              <w:autoSpaceDN w:val="0"/>
+              <w:adjustRightInd w:val="0"/>
+              <w:rPr>
+                <w:rFonts w:ascii="Arial" w:hAnsi="Arial" w:cs="Arial"/>
+                <w:lang w:val="en-US"/>
+              </w:rPr>
+            </w:pPr>
+            <w:r>
+              <w:rPr>
+                <w:rFonts w:ascii="Arial" w:hAnsi="Arial" w:cs="Arial"/>
+                <w:lang w:val="en-US"/>
+              </w:rPr>
+              <w:t>100</w:t>
+            </w:r>
+          </w:p>
+        </w:tc>
+      </w:tr>
+      <w:tr>
+        <w:tc>
+          <w:tcPr>
+            <w:tcW w:w="2093" w:type="dxa"/>
+            <w:vAlign w:val="center"/>
+          </w:tcPr>
+          <w:p>
+            <w:pPr>
+              <w:pStyle w:val="Listeavsnitt"/>
+              <w:autoSpaceDE w:val="0"/>
+              <w:autoSpaceDN w:val="0"/>
+              <w:adjustRightInd w:val="0"/>
+              <w:rPr>
+                <w:rFonts w:ascii="Arial" w:hAnsi="Arial" w:cs="Arial"/>
+                <w:b/>
+                <w:lang w:val="en-US"/>
+              </w:rPr>
+            </w:pPr>
+            <w:r>
+              <w:rPr>
+                <w:rFonts w:ascii="Arial" w:hAnsi="Arial" w:cs="Arial"/>
+                <w:b/>
+                <w:lang w:val="en-US"/>
+              </w:rPr>
+              <w:t>AGM-84</w:t>
+            </w:r>
+          </w:p>
+        </w:tc>
+        <w:tc>
+          <w:tcPr>
+            <w:tcW w:w="4961" w:type="dxa"/>
+          </w:tcPr>
+          <w:p>
+            <w:pPr>
+              <w:autoSpaceDE w:val="0"/>
+              <w:autoSpaceDN w:val="0"/>
+              <w:adjustRightInd w:val="0"/>
+              <w:rPr>
+                <w:rFonts w:ascii="Arial" w:hAnsi="Arial" w:cs="Arial"/>
+                <w:lang w:val="en-US"/>
+              </w:rPr>
+            </w:pPr>
+          </w:p>
+        </w:tc>
+        <w:tc>
+          <w:tcPr>
+            <w:tcW w:w="1559" w:type="dxa"/>
+          </w:tcPr>
+          <w:p>
+            <w:pPr>
+              <w:autoSpaceDE w:val="0"/>
+              <w:autoSpaceDN w:val="0"/>
+              <w:adjustRightInd w:val="0"/>
+              <w:rPr>
+                <w:rFonts w:ascii="Arial" w:hAnsi="Arial" w:cs="Arial"/>
+                <w:lang w:val="en-US"/>
+              </w:rPr>
+            </w:pPr>
+          </w:p>
+        </w:tc>
+      </w:tr>
+      <w:tr>
+        <w:tc>
+          <w:tcPr>
+            <w:tcW w:w="2093" w:type="dxa"/>
+            <w:vAlign w:val="center"/>
+          </w:tcPr>
+          <w:p>
+            <w:pPr>
+              <w:pStyle w:val="Listeavsnitt"/>
+              <w:autoSpaceDE w:val="0"/>
+              <w:autoSpaceDN w:val="0"/>
+              <w:adjustRightInd w:val="0"/>
+              <w:rPr>
+                <w:rFonts w:ascii="Arial" w:hAnsi="Arial" w:cs="Arial"/>
+                <w:b/>
+                <w:lang w:val="en-US"/>
+              </w:rPr>
+            </w:pPr>
+            <w:r>
+              <w:rPr>
+                <w:rFonts w:ascii="Arial" w:hAnsi="Arial" w:cs="Arial"/>
+                <w:b/>
+                <w:lang w:val="en-US"/>
+              </w:rPr>
+              <w:t>AGM-154A</w:t>
+            </w:r>
+          </w:p>
+        </w:tc>
+        <w:tc>
+          <w:tcPr>
+            <w:tcW w:w="4961" w:type="dxa"/>
+          </w:tcPr>
+          <w:p>
+            <w:pPr>
+              <w:autoSpaceDE w:val="0"/>
+              <w:autoSpaceDN w:val="0"/>
+              <w:adjustRightInd w:val="0"/>
+              <w:rPr>
+                <w:rFonts w:ascii="Arial" w:hAnsi="Arial" w:cs="Arial"/>
+                <w:lang w:val="en-US"/>
+              </w:rPr>
+            </w:pPr>
+            <w:r>
+              <w:rPr>
+                <w:rFonts w:ascii="Arial" w:hAnsi="Arial" w:cs="Arial"/>
+                <w:lang w:val="en-US"/>
+              </w:rPr>
+              <w:t>Cluster</w:t>
+            </w:r>
+          </w:p>
+        </w:tc>
+        <w:tc>
+          <w:tcPr>
+            <w:tcW w:w="1559" w:type="dxa"/>
+          </w:tcPr>
+          <w:p>
+            <w:pPr>
+              <w:autoSpaceDE w:val="0"/>
+              <w:autoSpaceDN w:val="0"/>
+              <w:adjustRightInd w:val="0"/>
+              <w:rPr>
+                <w:rFonts w:ascii="Arial" w:hAnsi="Arial" w:cs="Arial"/>
+                <w:lang w:val="en-US"/>
+              </w:rPr>
+            </w:pPr>
+            <w:r>
+              <w:rPr>
+                <w:rFonts w:ascii="Arial" w:hAnsi="Arial" w:cs="Arial"/>
+                <w:lang w:val="en-US"/>
+              </w:rPr>
+              <w:t>300</w:t>
+            </w:r>
+          </w:p>
+        </w:tc>
+      </w:tr>
+      <w:tr>
+        <w:tc>
+          <w:tcPr>
+            <w:tcW w:w="2093" w:type="dxa"/>
+            <w:vAlign w:val="center"/>
+          </w:tcPr>
+          <w:p>
+            <w:pPr>
+              <w:pStyle w:val="Listeavsnitt"/>
+              <w:autoSpaceDE w:val="0"/>
+              <w:autoSpaceDN w:val="0"/>
+              <w:adjustRightInd w:val="0"/>
+              <w:rPr>
+                <w:rFonts w:ascii="Arial" w:hAnsi="Arial" w:cs="Arial"/>
+                <w:b/>
+                <w:lang w:val="en-US"/>
+              </w:rPr>
+            </w:pPr>
+            <w:r>
+              <w:rPr>
+                <w:rFonts w:ascii="Arial" w:hAnsi="Arial" w:cs="Arial"/>
+                <w:b/>
+                <w:lang w:val="en-US"/>
+              </w:rPr>
+              <w:t>AGM154C</w:t>
+            </w:r>
+          </w:p>
+        </w:tc>
+        <w:tc>
+          <w:tcPr>
+            <w:tcW w:w="4961" w:type="dxa"/>
+          </w:tcPr>
+          <w:p>
+            <w:pPr>
+              <w:autoSpaceDE w:val="0"/>
+              <w:autoSpaceDN w:val="0"/>
+              <w:adjustRightInd w:val="0"/>
+              <w:rPr>
+                <w:rFonts w:ascii="Arial" w:hAnsi="Arial" w:cs="Arial"/>
+                <w:lang w:val="en-US"/>
+              </w:rPr>
+            </w:pPr>
+            <w:r>
+              <w:rPr>
+                <w:rFonts w:ascii="Arial" w:hAnsi="Arial" w:cs="Arial"/>
+                <w:lang w:val="en-US"/>
+              </w:rPr>
+              <w:t>500Ibs, hardened targets</w:t>
+            </w:r>
+          </w:p>
+        </w:tc>
+        <w:tc>
+          <w:tcPr>
+            <w:tcW w:w="1559" w:type="dxa"/>
+          </w:tcPr>
+          <w:p>
+            <w:pPr>
+              <w:autoSpaceDE w:val="0"/>
+              <w:autoSpaceDN w:val="0"/>
+              <w:adjustRightInd w:val="0"/>
+              <w:rPr>
+                <w:rFonts w:ascii="Arial" w:hAnsi="Arial" w:cs="Arial"/>
+                <w:lang w:val="en-US"/>
+              </w:rPr>
+            </w:pPr>
+            <w:r>
+              <w:rPr>
+                <w:rFonts w:ascii="Arial" w:hAnsi="Arial" w:cs="Arial"/>
+                <w:lang w:val="en-US"/>
+              </w:rPr>
+              <w:t>200</w:t>
+            </w:r>
+          </w:p>
+        </w:tc>
+      </w:tr>
+      <w:tr>
+        <w:tc>
+          <w:tcPr>
+            <w:tcW w:w="2093" w:type="dxa"/>
+            <w:vAlign w:val="center"/>
+          </w:tcPr>
+          <w:p>
+            <w:pPr>
+              <w:pStyle w:val="Listeavsnitt"/>
+              <w:autoSpaceDE w:val="0"/>
+              <w:autoSpaceDN w:val="0"/>
+              <w:adjustRightInd w:val="0"/>
+              <w:rPr>
+                <w:rFonts w:ascii="Arial" w:hAnsi="Arial" w:cs="Arial"/>
+                <w:b/>
+                <w:lang w:val="en-US"/>
+              </w:rPr>
+            </w:pPr>
+            <w:r>
+              <w:rPr>
+                <w:rFonts w:ascii="Arial" w:hAnsi="Arial" w:cs="Arial"/>
+                <w:b/>
+                <w:lang w:val="en-US"/>
+              </w:rPr>
+              <w:t>2.75” Rockets</w:t>
+            </w:r>
+          </w:p>
+        </w:tc>
+        <w:tc>
+          <w:tcPr>
+            <w:tcW w:w="4961" w:type="dxa"/>
+          </w:tcPr>
+          <w:p>
+            <w:pPr>
+              <w:autoSpaceDE w:val="0"/>
+              <w:autoSpaceDN w:val="0"/>
+              <w:adjustRightInd w:val="0"/>
+              <w:rPr>
+                <w:rFonts w:ascii="Arial" w:hAnsi="Arial" w:cs="Arial"/>
+                <w:lang w:val="en-US"/>
+              </w:rPr>
+            </w:pPr>
+          </w:p>
+        </w:tc>
+        <w:tc>
+          <w:tcPr>
+            <w:tcW w:w="1559" w:type="dxa"/>
+          </w:tcPr>
+          <w:p>
+            <w:pPr>
+              <w:autoSpaceDE w:val="0"/>
+              <w:autoSpaceDN w:val="0"/>
+              <w:adjustRightInd w:val="0"/>
+              <w:rPr>
+                <w:rFonts w:ascii="Arial" w:hAnsi="Arial" w:cs="Arial"/>
+                <w:lang w:val="en-US"/>
+              </w:rPr>
+            </w:pPr>
+            <w:r>
+              <w:rPr>
+                <w:rFonts w:ascii="Arial" w:hAnsi="Arial" w:cs="Arial"/>
+                <w:lang w:val="en-US"/>
+              </w:rPr>
+              <w:t>100</w:t>
+            </w:r>
+          </w:p>
+        </w:tc>
+      </w:tr>
+      <w:tr>
+        <w:tc>
+          <w:tcPr>
+            <w:tcW w:w="2093" w:type="dxa"/>
+            <w:vAlign w:val="center"/>
+          </w:tcPr>
+          <w:p>
+            <w:pPr>
+              <w:pStyle w:val="Listeavsnitt"/>
+              <w:autoSpaceDE w:val="0"/>
+              <w:autoSpaceDN w:val="0"/>
+              <w:adjustRightInd w:val="0"/>
+              <w:rPr>
+                <w:rFonts w:ascii="Arial" w:hAnsi="Arial" w:cs="Arial"/>
+                <w:b/>
+                <w:lang w:val="en-US"/>
+              </w:rPr>
+            </w:pPr>
+            <w:r>
+              <w:rPr>
+                <w:rFonts w:ascii="Arial" w:hAnsi="Arial" w:cs="Arial"/>
+                <w:b/>
+                <w:lang w:val="en-US"/>
+              </w:rPr>
+              <w:t>APKWS rockets</w:t>
+            </w:r>
+          </w:p>
+        </w:tc>
+        <w:tc>
+          <w:tcPr>
+            <w:tcW w:w="4961" w:type="dxa"/>
+          </w:tcPr>
+          <w:p>
+            <w:pPr>
+              <w:autoSpaceDE w:val="0"/>
+              <w:autoSpaceDN w:val="0"/>
+              <w:adjustRightInd w:val="0"/>
+              <w:rPr>
+                <w:rFonts w:ascii="Arial" w:hAnsi="Arial" w:cs="Arial"/>
+                <w:lang w:val="en-US"/>
+              </w:rPr>
+            </w:pPr>
+          </w:p>
+        </w:tc>
+        <w:tc>
+          <w:tcPr>
+            <w:tcW w:w="1559" w:type="dxa"/>
+          </w:tcPr>
+          <w:p>
+            <w:pPr>
+              <w:autoSpaceDE w:val="0"/>
+              <w:autoSpaceDN w:val="0"/>
+              <w:adjustRightInd w:val="0"/>
+              <w:rPr>
+                <w:rFonts w:ascii="Arial" w:hAnsi="Arial" w:cs="Arial"/>
+                <w:lang w:val="en-US"/>
+              </w:rPr>
+            </w:pPr>
+            <w:r>
+              <w:rPr>
+                <w:rFonts w:ascii="Arial" w:hAnsi="Arial" w:cs="Arial"/>
+                <w:lang w:val="en-US"/>
+              </w:rPr>
+              <w:t>100</w:t>
+            </w:r>
+          </w:p>
+        </w:tc>
+      </w:tr>
+      <w:tr>
+        <w:tc>
+          <w:tcPr>
+            <w:tcW w:w="2093" w:type="dxa"/>
+            <w:vAlign w:val="center"/>
+          </w:tcPr>
+          <w:p>
+            <w:pPr>
+              <w:pStyle w:val="Listeavsnitt"/>
+              <w:autoSpaceDE w:val="0"/>
+              <w:autoSpaceDN w:val="0"/>
+              <w:adjustRightInd w:val="0"/>
+              <w:rPr>
+                <w:rFonts w:ascii="Arial" w:hAnsi="Arial" w:cs="Arial"/>
+                <w:b/>
+                <w:lang w:val="en-US"/>
+              </w:rPr>
+            </w:pPr>
+            <w:r>
+              <w:rPr>
+                <w:rFonts w:ascii="Arial" w:hAnsi="Arial" w:cs="Arial"/>
+                <w:b/>
+                <w:lang w:val="en-US"/>
+              </w:rPr>
+              <w:t>30mm gun</w:t>
+            </w:r>
+          </w:p>
+        </w:tc>
+        <w:tc>
+          <w:tcPr>
+            <w:tcW w:w="4961" w:type="dxa"/>
+          </w:tcPr>
+          <w:p>
+            <w:pPr>
+              <w:autoSpaceDE w:val="0"/>
+              <w:autoSpaceDN w:val="0"/>
+              <w:adjustRightInd w:val="0"/>
+              <w:rPr>
+                <w:rFonts w:ascii="Arial" w:hAnsi="Arial" w:cs="Arial"/>
+                <w:lang w:val="en-US"/>
+              </w:rPr>
+            </w:pPr>
+          </w:p>
+        </w:tc>
+        <w:tc>
+          <w:tcPr>
+            <w:tcW w:w="1559" w:type="dxa"/>
+          </w:tcPr>
+          <w:p>
+            <w:pPr>
+              <w:autoSpaceDE w:val="0"/>
+              <w:autoSpaceDN w:val="0"/>
+              <w:adjustRightInd w:val="0"/>
+              <w:rPr>
+                <w:rFonts w:ascii="Arial" w:hAnsi="Arial" w:cs="Arial"/>
+                <w:lang w:val="en-US"/>
+              </w:rPr>
+            </w:pPr>
+            <w:r>
+              <w:rPr>
+                <w:rFonts w:ascii="Arial" w:hAnsi="Arial" w:cs="Arial"/>
+                <w:lang w:val="en-US"/>
+              </w:rPr>
+              <w:t>75</w:t>
+            </w:r>
+          </w:p>
+        </w:tc>
+      </w:tr>
+      <w:tr>
+        <w:tc>
+          <w:tcPr>
+            <w:tcW w:w="2093" w:type="dxa"/>
+            <w:vAlign w:val="center"/>
+          </w:tcPr>
+          <w:p>
+            <w:pPr>
+              <w:pStyle w:val="Listeavsnitt"/>
+              <w:autoSpaceDE w:val="0"/>
+              <w:autoSpaceDN w:val="0"/>
+              <w:adjustRightInd w:val="0"/>
+              <w:rPr>
+                <w:rFonts w:ascii="Arial" w:hAnsi="Arial" w:cs="Arial"/>
+                <w:b/>
+                <w:lang w:val="en-US"/>
+              </w:rPr>
+            </w:pPr>
+            <w:r>
+              <w:rPr>
+                <w:rFonts w:ascii="Arial" w:hAnsi="Arial" w:cs="Arial"/>
+                <w:b/>
+                <w:lang w:val="en-US"/>
+              </w:rPr>
+              <w:t>20mm gun</w:t>
+            </w:r>
+          </w:p>
+        </w:tc>
+        <w:tc>
+          <w:tcPr>
+            <w:tcW w:w="4961" w:type="dxa"/>
+          </w:tcPr>
+          <w:p>
+            <w:pPr>
+              <w:autoSpaceDE w:val="0"/>
+              <w:autoSpaceDN w:val="0"/>
+              <w:adjustRightInd w:val="0"/>
+              <w:rPr>
+                <w:rFonts w:ascii="Arial" w:hAnsi="Arial" w:cs="Arial"/>
+                <w:lang w:val="en-US"/>
+              </w:rPr>
+            </w:pPr>
+          </w:p>
+        </w:tc>
+        <w:tc>
+          <w:tcPr>
+            <w:tcW w:w="1559" w:type="dxa"/>
+          </w:tcPr>
+          <w:p>
+            <w:pPr>
+              <w:autoSpaceDE w:val="0"/>
+              <w:autoSpaceDN w:val="0"/>
+              <w:adjustRightInd w:val="0"/>
+              <w:rPr>
+                <w:rFonts w:ascii="Arial" w:hAnsi="Arial" w:cs="Arial"/>
+                <w:lang w:val="en-US"/>
+              </w:rPr>
+            </w:pPr>
+            <w:r>
+              <w:rPr>
+                <w:rFonts w:ascii="Arial" w:hAnsi="Arial" w:cs="Arial"/>
+                <w:lang w:val="en-US"/>
+              </w:rPr>
+              <w:t>50</w:t>
+            </w:r>
+          </w:p>
+        </w:tc>
+      </w:tr>
+    </w:tbl>
+    <w:p>
+      <w:pPr>
+        <w:pStyle w:val="Ingenmellomrom"/>
+      </w:pPr>
+    </w:p>
+    <w:p>
+      <w:pPr>
+        <w:pStyle w:val="Overskrift2"/>
+      </w:pPr>
+      <w:r>
+        <w:t>CDE</w:t>
+      </w:r>
+    </w:p>
+    <w:p>
+      <w:pPr>
+        <w:pStyle w:val="Ingenmellomrom"/>
+      </w:pPr>
+    </w:p>
+    <w:p>
+      <w:pPr>
+        <w:pStyle w:val="Overskrift2"/>
+      </w:pPr>
+      <w:r>
+        <w:t>Targeting categories</w:t>
+      </w:r>
+    </w:p>
+    <w:p>
+      <w:pPr>
+        <w:pStyle w:val="Overskrift2"/>
+      </w:pPr>
+      <w:r>
+        <w:t>Military kill effects</w:t>
+      </w:r>
+    </w:p>
+    <w:tbl>
+      <w:tblPr>
+        <w:tblStyle w:val="Tabellrutenett"/>
+        <w:tblW w:w="9464" w:type="dxa"/>
+        <w:tblLayout w:type="fixed"/>
+        <w:tblLook w:val="04A0"/>
+      </w:tblPr>
+      <w:tblGrid>
+        <w:gridCol w:w="2518"/>
+        <w:gridCol w:w="6946"/>
+      </w:tblGrid>
+      <w:tr>
+        <w:tc>
+          <w:tcPr>
+            <w:tcW w:w="2518" w:type="dxa"/>
+            <w:shd w:val="clear" w:color="auto" w:fill="BFBFBF" w:themeFill="background1" w:themeFillShade="BF"/>
+          </w:tcPr>
+          <w:p>
+            <w:pPr>
+              <w:autoSpaceDE w:val="0"/>
+              <w:autoSpaceDN w:val="0"/>
+              <w:adjustRightInd w:val="0"/>
+              <w:jc w:val="center"/>
+              <w:rPr>
+                <w:rFonts w:ascii="Arial" w:hAnsi="Arial" w:cs="Arial"/>
+                <w:b/>
+                <w:lang w:val="en-US"/>
+              </w:rPr>
+            </w:pPr>
+            <w:r>
+              <w:rPr>
+                <w:rFonts w:ascii="Arial" w:hAnsi="Arial" w:cs="Arial"/>
+                <w:b/>
+                <w:lang w:val="en-US"/>
+              </w:rPr>
+              <w:t>Kill Effect</w:t>
+            </w:r>
+          </w:p>
+        </w:tc>
+        <w:tc>
+          <w:tcPr>
+            <w:tcW w:w="6946" w:type="dxa"/>
+            <w:shd w:val="clear" w:color="auto" w:fill="BFBFBF" w:themeFill="background1" w:themeFillShade="BF"/>
+          </w:tcPr>
+          <w:p>
+            <w:pPr>
+              <w:autoSpaceDE w:val="0"/>
+              <w:autoSpaceDN w:val="0"/>
+              <w:adjustRightInd w:val="0"/>
+              <w:jc w:val="center"/>
+              <w:rPr>
+                <w:rFonts w:ascii="Arial" w:hAnsi="Arial" w:cs="Arial"/>
+                <w:b/>
+                <w:lang w:val="en-US"/>
+              </w:rPr>
+            </w:pPr>
+            <w:r>
+              <w:rPr>
+                <w:rFonts w:ascii="Arial" w:hAnsi="Arial" w:cs="Arial"/>
+                <w:b/>
+                <w:lang w:val="en-US"/>
+              </w:rPr>
+              <w:t>Definition</w:t>
+            </w:r>
+          </w:p>
+        </w:tc>
+      </w:tr>
+      <w:tr>
+        <w:tc>
+          <w:tcPr>
+            <w:tcW w:w="2518" w:type="dxa"/>
+            <w:vAlign w:val="center"/>
+          </w:tcPr>
+          <w:p>
+            <w:pPr>
+              <w:pStyle w:val="Listeavsnitt"/>
+              <w:autoSpaceDE w:val="0"/>
+              <w:autoSpaceDN w:val="0"/>
+              <w:adjustRightInd w:val="0"/>
+              <w:rPr>
+                <w:rFonts w:ascii="Arial" w:hAnsi="Arial" w:cs="Arial"/>
+                <w:b/>
+                <w:lang w:val="en-US"/>
+              </w:rPr>
+            </w:pPr>
+            <w:r>
+              <w:rPr>
+                <w:rFonts w:ascii="Arial" w:hAnsi="Arial" w:cs="Arial"/>
+                <w:b/>
+                <w:lang w:val="en-US"/>
+              </w:rPr>
+              <w:t>Blast</w:t>
+            </w:r>
+          </w:p>
+        </w:tc>
+        <w:tc>
+          <w:tcPr>
+            <w:tcW w:w="6946" w:type="dxa"/>
+          </w:tcPr>
+          <w:p>
+            <w:pPr>
+              <w:autoSpaceDE w:val="0"/>
+              <w:autoSpaceDN w:val="0"/>
+              <w:adjustRightInd w:val="0"/>
+              <w:rPr>
+                <w:rFonts w:ascii="Arial" w:hAnsi="Arial" w:cs="Arial"/>
+                <w:lang w:val="en-US"/>
+              </w:rPr>
+            </w:pPr>
+            <w:r>
+              <w:rPr>
+                <w:rFonts w:ascii="Arial" w:eastAsia="Arial" w:hAnsi="Arial" w:cs="Arial"/>
+                <w:color w:val="000000"/>
+                <w:lang w:val="fr-FR"/>
+              </w:rPr>
+              <w:t>The high-pressure shockwave created by an explosion, traveling outward from the detonation point. Blast effects cause destruction by overpressure (compression force) and dynamic pressure (wind generated by the expanding gases), which can demolish structures, damage equipment, and injure personnel.</w:t>
+            </w:r>
+          </w:p>
+        </w:tc>
+      </w:tr>
+      <w:tr>
+        <w:tc>
+          <w:tcPr>
+            <w:tcW w:w="2518" w:type="dxa"/>
+            <w:vAlign w:val="center"/>
+          </w:tcPr>
+          <w:p>
+            <w:pPr>
+              <w:pStyle w:val="Listeavsnitt"/>
+              <w:autoSpaceDE w:val="0"/>
+              <w:autoSpaceDN w:val="0"/>
+              <w:adjustRightInd w:val="0"/>
+              <w:rPr>
+                <w:rFonts w:ascii="Arial" w:hAnsi="Arial" w:cs="Arial"/>
+                <w:b/>
+                <w:lang w:val="en-US"/>
+              </w:rPr>
+            </w:pPr>
+            <w:r>
+              <w:rPr>
+                <w:rFonts w:ascii="Arial" w:hAnsi="Arial" w:cs="Arial"/>
+                <w:b/>
+                <w:lang w:val="en-US"/>
+              </w:rPr>
+              <w:t>Fragmentation</w:t>
+            </w:r>
+          </w:p>
+        </w:tc>
+        <w:tc>
+          <w:tcPr>
+            <w:tcW w:w="6946" w:type="dxa"/>
+          </w:tcPr>
+          <w:p>
+            <w:pPr>
+              <w:autoSpaceDE w:val="0"/>
+              <w:autoSpaceDN w:val="0"/>
+              <w:adjustRightInd w:val="0"/>
+              <w:rPr>
+                <w:rFonts w:ascii="Arial" w:hAnsi="Arial" w:cs="Arial"/>
+                <w:lang w:val="en-US"/>
+              </w:rPr>
+            </w:pPr>
+            <w:r>
+              <w:rPr>
+                <w:rFonts w:ascii="Arial" w:eastAsia="Arial" w:hAnsi="Arial" w:cs="Arial"/>
+                <w:color w:val="000000"/>
+                <w:lang w:val="fr-FR"/>
+              </w:rPr>
+              <w:t xml:space="preserve">The dispersal of shrapnel or debris from an exploding munition. </w:t>
+            </w:r>
+            <w:r>
+              <w:rPr>
+                <w:rFonts w:ascii="Arial" w:eastAsia="Arial" w:hAnsi="Arial" w:cs="Arial"/>
+                <w:color w:val="000000"/>
+                <w:lang w:val="fr-FR"/>
+              </w:rPr>
+              <w:lastRenderedPageBreak/>
+              <w:t>Fragments are propelled outward at high velocity, targeting personnel, equipment, and light structures in the area of effect.</w:t>
+            </w:r>
+          </w:p>
+        </w:tc>
+      </w:tr>
+      <w:tr>
+        <w:tc>
+          <w:tcPr>
+            <w:tcW w:w="2518" w:type="dxa"/>
+            <w:vAlign w:val="center"/>
+          </w:tcPr>
+          <w:p>
+            <w:pPr>
+              <w:pStyle w:val="Listeavsnitt"/>
+              <w:autoSpaceDE w:val="0"/>
+              <w:autoSpaceDN w:val="0"/>
+              <w:adjustRightInd w:val="0"/>
+              <w:rPr>
+                <w:rFonts w:ascii="Arial" w:hAnsi="Arial" w:cs="Arial"/>
+                <w:b/>
+                <w:lang w:val="en-US"/>
+              </w:rPr>
+            </w:pPr>
+            <w:r>
+              <w:rPr>
+                <w:rFonts w:ascii="Arial" w:hAnsi="Arial" w:cs="Arial"/>
+                <w:b/>
+                <w:lang w:val="en-US"/>
+              </w:rPr>
+              <w:lastRenderedPageBreak/>
+              <w:t>Penetration</w:t>
+            </w:r>
+          </w:p>
+        </w:tc>
+        <w:tc>
+          <w:tcPr>
+            <w:tcW w:w="6946" w:type="dxa"/>
+          </w:tcPr>
+          <w:p>
+            <w:pPr>
+              <w:autoSpaceDE w:val="0"/>
+              <w:autoSpaceDN w:val="0"/>
+              <w:adjustRightInd w:val="0"/>
+              <w:rPr>
+                <w:rFonts w:ascii="Arial" w:hAnsi="Arial" w:cs="Arial"/>
+                <w:lang w:val="en-US"/>
+              </w:rPr>
+            </w:pPr>
+            <w:r>
+              <w:rPr>
+                <w:rFonts w:ascii="Arial" w:eastAsia="Arial" w:hAnsi="Arial" w:cs="Arial"/>
+                <w:color w:val="000000"/>
+                <w:lang w:val="fr-FR"/>
+              </w:rPr>
+              <w:t>The effect of a munition or projectile piercing a target's surface without fully passing through it. Penetration is often used to defeat hardened targets, such as bunkers, by transferring energy into the target's structural layers.</w:t>
+            </w:r>
+          </w:p>
+        </w:tc>
+      </w:tr>
+      <w:tr>
+        <w:tc>
+          <w:tcPr>
+            <w:tcW w:w="2518" w:type="dxa"/>
+            <w:vAlign w:val="center"/>
+          </w:tcPr>
+          <w:p>
+            <w:pPr>
+              <w:pStyle w:val="Listeavsnitt"/>
+              <w:autoSpaceDE w:val="0"/>
+              <w:autoSpaceDN w:val="0"/>
+              <w:adjustRightInd w:val="0"/>
+              <w:rPr>
+                <w:rFonts w:ascii="Arial" w:hAnsi="Arial" w:cs="Arial"/>
+                <w:b/>
+                <w:lang w:val="en-US"/>
+              </w:rPr>
+            </w:pPr>
+            <w:r>
+              <w:rPr>
+                <w:rFonts w:ascii="Arial" w:hAnsi="Arial" w:cs="Arial"/>
+                <w:b/>
+                <w:lang w:val="en-US"/>
+              </w:rPr>
+              <w:t>Incendiary</w:t>
+            </w:r>
+          </w:p>
+        </w:tc>
+        <w:tc>
+          <w:tcPr>
+            <w:tcW w:w="6946" w:type="dxa"/>
+          </w:tcPr>
+          <w:p>
+            <w:pPr>
+              <w:autoSpaceDE w:val="0"/>
+              <w:autoSpaceDN w:val="0"/>
+              <w:adjustRightInd w:val="0"/>
+              <w:rPr>
+                <w:rFonts w:ascii="Arial" w:hAnsi="Arial" w:cs="Arial"/>
+                <w:lang w:val="en-US"/>
+              </w:rPr>
+            </w:pPr>
+            <w:r>
+              <w:rPr>
+                <w:rFonts w:ascii="Arial" w:eastAsia="Arial" w:hAnsi="Arial" w:cs="Arial"/>
+                <w:color w:val="000000"/>
+                <w:lang w:val="fr-FR"/>
+              </w:rPr>
+              <w:t>The combustion of materials caused by incendiary munitions, secondary explosions, or the heat from a blast. Fire destroys flammable materials and can cause secondary damage to structures and equipment, as well as injuries to personnel.</w:t>
+            </w:r>
+          </w:p>
+        </w:tc>
+      </w:tr>
+      <w:tr>
+        <w:tc>
+          <w:tcPr>
+            <w:tcW w:w="2518" w:type="dxa"/>
+            <w:vAlign w:val="center"/>
+          </w:tcPr>
+          <w:p>
+            <w:pPr>
+              <w:pStyle w:val="Listeavsnitt"/>
+              <w:autoSpaceDE w:val="0"/>
+              <w:autoSpaceDN w:val="0"/>
+              <w:adjustRightInd w:val="0"/>
+              <w:rPr>
+                <w:rFonts w:ascii="Arial" w:hAnsi="Arial" w:cs="Arial"/>
+                <w:b/>
+                <w:lang w:val="en-US"/>
+              </w:rPr>
+            </w:pPr>
+            <w:r>
+              <w:rPr>
+                <w:rFonts w:ascii="Arial" w:hAnsi="Arial" w:cs="Arial"/>
+                <w:b/>
+                <w:lang w:val="en-US"/>
+              </w:rPr>
+              <w:t>Cratering</w:t>
+            </w:r>
+          </w:p>
+        </w:tc>
+        <w:tc>
+          <w:tcPr>
+            <w:tcW w:w="6946" w:type="dxa"/>
+          </w:tcPr>
+          <w:p>
+            <w:pPr>
+              <w:autoSpaceDE w:val="0"/>
+              <w:autoSpaceDN w:val="0"/>
+              <w:adjustRightInd w:val="0"/>
+              <w:rPr>
+                <w:rFonts w:ascii="Arial" w:hAnsi="Arial" w:cs="Arial"/>
+                <w:lang w:val="en-US"/>
+              </w:rPr>
+            </w:pPr>
+            <w:r>
+              <w:rPr>
+                <w:rFonts w:ascii="Arial" w:eastAsia="Arial" w:hAnsi="Arial" w:cs="Arial"/>
+                <w:color w:val="000000"/>
+                <w:lang w:val="fr-FR"/>
+              </w:rPr>
+              <w:t>The formation of a crater in the ground caused by the impact or detonation of a munition. Cratering disrupts mobility and operations, damaging roads, runways, or creating obstacles in the battlefield.</w:t>
+            </w:r>
+          </w:p>
+        </w:tc>
+      </w:tr>
+      <w:tr>
+        <w:tc>
+          <w:tcPr>
+            <w:tcW w:w="2518" w:type="dxa"/>
+            <w:vAlign w:val="center"/>
+          </w:tcPr>
+          <w:p>
+            <w:pPr>
+              <w:pStyle w:val="Listeavsnitt"/>
+              <w:autoSpaceDE w:val="0"/>
+              <w:autoSpaceDN w:val="0"/>
+              <w:adjustRightInd w:val="0"/>
+              <w:rPr>
+                <w:rFonts w:ascii="Arial" w:hAnsi="Arial" w:cs="Arial"/>
+                <w:b/>
+                <w:lang w:val="en-US"/>
+              </w:rPr>
+            </w:pPr>
+            <w:r>
+              <w:rPr>
+                <w:rFonts w:ascii="Arial" w:hAnsi="Arial" w:cs="Arial"/>
+                <w:b/>
+                <w:lang w:val="en-US"/>
+              </w:rPr>
+              <w:t>Perforation</w:t>
+            </w:r>
+          </w:p>
+        </w:tc>
+        <w:tc>
+          <w:tcPr>
+            <w:tcW w:w="6946" w:type="dxa"/>
+          </w:tcPr>
+          <w:p>
+            <w:pPr>
+              <w:autoSpaceDE w:val="0"/>
+              <w:autoSpaceDN w:val="0"/>
+              <w:adjustRightInd w:val="0"/>
+              <w:rPr>
+                <w:rFonts w:ascii="Arial" w:hAnsi="Arial" w:cs="Arial"/>
+                <w:lang w:val="en-US"/>
+              </w:rPr>
+            </w:pPr>
+            <w:r>
+              <w:rPr>
+                <w:rFonts w:ascii="Arial" w:eastAsia="Arial" w:hAnsi="Arial" w:cs="Arial"/>
+                <w:color w:val="000000"/>
+                <w:lang w:val="fr-FR"/>
+              </w:rPr>
+              <w:t>The complete passage of a munition or projectile through a target, creating both an entry and exit point. Perforation may reduce the energy transfer to the target, making it less effective for destroying heavily armored or reinforced structures.</w:t>
+            </w:r>
+          </w:p>
+        </w:tc>
+      </w:tr>
+      <w:tr>
+        <w:tc>
+          <w:tcPr>
+            <w:tcW w:w="2518" w:type="dxa"/>
+            <w:vAlign w:val="center"/>
+          </w:tcPr>
+          <w:p>
+            <w:pPr>
+              <w:pStyle w:val="Listeavsnitt"/>
+              <w:autoSpaceDE w:val="0"/>
+              <w:autoSpaceDN w:val="0"/>
+              <w:adjustRightInd w:val="0"/>
+              <w:rPr>
+                <w:rFonts w:ascii="Arial" w:hAnsi="Arial" w:cs="Arial"/>
+                <w:b/>
+                <w:lang w:val="en-US"/>
+              </w:rPr>
+            </w:pPr>
+            <w:r>
+              <w:rPr>
+                <w:rFonts w:ascii="Arial" w:hAnsi="Arial" w:cs="Arial"/>
+                <w:b/>
+                <w:lang w:val="en-US"/>
+              </w:rPr>
+              <w:t>Earth Shock</w:t>
+            </w:r>
+          </w:p>
+        </w:tc>
+        <w:tc>
+          <w:tcPr>
+            <w:tcW w:w="6946" w:type="dxa"/>
+          </w:tcPr>
+          <w:p>
+            <w:pPr>
+              <w:autoSpaceDE w:val="0"/>
+              <w:autoSpaceDN w:val="0"/>
+              <w:adjustRightInd w:val="0"/>
+              <w:rPr>
+                <w:rFonts w:ascii="Arial" w:hAnsi="Arial" w:cs="Arial"/>
+                <w:lang w:val="en-US"/>
+              </w:rPr>
+            </w:pPr>
+            <w:r>
+              <w:rPr>
+                <w:rFonts w:ascii="Arial" w:eastAsia="Arial" w:hAnsi="Arial" w:cs="Arial"/>
+                <w:color w:val="000000"/>
+                <w:lang w:val="fr-FR"/>
+              </w:rPr>
+              <w:t>The seismic-like vibrations transmitted through the ground from an explosion. Earth shock can damage underground structures, destabilize foundations, or incapacitate personnel in subterranean environments.</w:t>
+            </w:r>
+          </w:p>
+        </w:tc>
+      </w:tr>
+    </w:tbl>
+    <w:p>
+      <w:pPr>
+        <w:pStyle w:val="Ingenmellomrom"/>
+      </w:pPr>
+    </w:p>
+    <w:p>
+      <w:pPr>
+        <w:pStyle w:val="Ingenmellomrom"/>
+      </w:pPr>
+    </w:p>
+    <w:p>
+      <w:pPr>
+        <w:pStyle w:val="Ingenmellomrom"/>
+        <w:rPr>
+          <w:lang w:val="en-US"/>
+        </w:rPr>
+      </w:pPr>
+    </w:p>
+    <w:p>
+      <w:pPr>
         <w:pStyle w:val="Ingenmellomrom"/>
         <w:rPr>
           <w:lang w:val="en-US"/>
@@ -19299,6 +21657,55 @@
           <w:szCs w:val="16"/>
         </w:rPr>
         <w:t>During merge tactics, the minimum acceptable distance between the group being merged with and the next nearest group. Groups outside of this range are unlikely to affect the merge with the targeted group. FR should allow engaging and killing the targeted group, egressing tail aspect to the second group, and remaining outside that group’s maximum stern WEZ. FR is driven by threat weapons capability, fighter weapons capability, closure, and proficiency.</w:t>
+      </w:r>
+    </w:p>
+  </w:footnote>
+  <w:footnote w:id="3">
+    <w:p>
+      <w:pPr>
+        <w:pStyle w:val="Fotnotetekst"/>
+        <w:rPr>
+          <w:lang w:val="nb-NO"/>
+        </w:rPr>
+      </w:pPr>
+      <w:r>
+        <w:rPr>
+          <w:rStyle w:val="Fotnotereferanse"/>
+        </w:rPr>
+        <w:footnoteRef/>
+      </w:r>
+      <w:r>
+        <w:t xml:space="preserve"> </w:t>
+      </w:r>
+      <w:r>
+        <w:rPr>
+          <w:lang w:val="nb-NO"/>
+        </w:rPr>
+        <w:t xml:space="preserve">PI: Probability of </w:t>
+      </w:r>
+      <w:r>
+        <w:rPr>
+          <w:lang w:val="nb-NO"/>
+        </w:rPr>
+        <w:t>incapacitation</w:t>
+      </w:r>
+      <w:r>
+        <w:rPr>
+          <w:lang w:val="nb-NO"/>
+        </w:rPr>
+        <w:t>.</w:t>
+      </w:r>
+      <w:r>
+        <w:t>Incapacitation means that a soldier that stands within this distance is physically unable to function in an assault within a 5-minute period after an attack.</w:t>
+      </w:r>
+      <w:r>
+        <w:rPr>
+          <w:lang w:val="nb-NO"/>
+        </w:rPr>
+        <w:t xml:space="preserve"> </w:t>
+      </w:r>
+      <w:r>
+        <w:t>Ordnance delivery inside 0.1% PI distances will be considered as “danger close.”</w:t>
       </w:r>
     </w:p>
   </w:footnote>
@@ -21712,6 +24119,95 @@
     </w:lvl>
   </w:abstractNum>
   <w:abstractNum w:abstractNumId="20">
+    <w:nsid w:val="2C224FF6"/>
+    <w:multiLevelType w:val="hybridMultilevel"/>
+    <w:tmpl w:val="D8FCBCA0"/>
+    <w:lvl w:ilvl="0" w:tplc="7FB82E70">
+      <w:start w:val="1"/>
+      <w:numFmt w:val="decimal"/>
+      <w:lvlText w:val="(%1)"/>
+      <w:lvlJc w:val="left"/>
+      <w:pPr>
+        <w:ind w:left="720" w:hanging="360"/>
+      </w:pPr>
+      <w:rPr>
+        <w:rFonts w:hint="default"/>
+      </w:rPr>
+    </w:lvl>
+    <w:lvl w:ilvl="1" w:tplc="04090019" w:tentative="1">
+      <w:start w:val="1"/>
+      <w:numFmt w:val="lowerLetter"/>
+      <w:lvlText w:val="%2."/>
+      <w:lvlJc w:val="left"/>
+      <w:pPr>
+        <w:ind w:left="1440" w:hanging="360"/>
+      </w:pPr>
+    </w:lvl>
+    <w:lvl w:ilvl="2" w:tplc="0409001B" w:tentative="1">
+      <w:start w:val="1"/>
+      <w:numFmt w:val="lowerRoman"/>
+      <w:lvlText w:val="%3."/>
+      <w:lvlJc w:val="right"/>
+      <w:pPr>
+        <w:ind w:left="2160" w:hanging="180"/>
+      </w:pPr>
+    </w:lvl>
+    <w:lvl w:ilvl="3" w:tplc="0409000F" w:tentative="1">
+      <w:start w:val="1"/>
+      <w:numFmt w:val="decimal"/>
+      <w:lvlText w:val="%4."/>
+      <w:lvlJc w:val="left"/>
+      <w:pPr>
+        <w:ind w:left="2880" w:hanging="360"/>
+      </w:pPr>
+    </w:lvl>
+    <w:lvl w:ilvl="4" w:tplc="04090019" w:tentative="1">
+      <w:start w:val="1"/>
+      <w:numFmt w:val="lowerLetter"/>
+      <w:lvlText w:val="%5."/>
+      <w:lvlJc w:val="left"/>
+      <w:pPr>
+        <w:ind w:left="3600" w:hanging="360"/>
+      </w:pPr>
+    </w:lvl>
+    <w:lvl w:ilvl="5" w:tplc="0409001B" w:tentative="1">
+      <w:start w:val="1"/>
+      <w:numFmt w:val="lowerRoman"/>
+      <w:lvlText w:val="%6."/>
+      <w:lvlJc w:val="right"/>
+      <w:pPr>
+        <w:ind w:left="4320" w:hanging="180"/>
+      </w:pPr>
+    </w:lvl>
+    <w:lvl w:ilvl="6" w:tplc="0409000F" w:tentative="1">
+      <w:start w:val="1"/>
+      <w:numFmt w:val="decimal"/>
+      <w:lvlText w:val="%7."/>
+      <w:lvlJc w:val="left"/>
+      <w:pPr>
+        <w:ind w:left="5040" w:hanging="360"/>
+      </w:pPr>
+    </w:lvl>
+    <w:lvl w:ilvl="7" w:tplc="04090019" w:tentative="1">
+      <w:start w:val="1"/>
+      <w:numFmt w:val="lowerLetter"/>
+      <w:lvlText w:val="%8."/>
+      <w:lvlJc w:val="left"/>
+      <w:pPr>
+        <w:ind w:left="5760" w:hanging="360"/>
+      </w:pPr>
+    </w:lvl>
+    <w:lvl w:ilvl="8" w:tplc="0409001B" w:tentative="1">
+      <w:start w:val="1"/>
+      <w:numFmt w:val="lowerRoman"/>
+      <w:lvlText w:val="%9."/>
+      <w:lvlJc w:val="right"/>
+      <w:pPr>
+        <w:ind w:left="6480" w:hanging="180"/>
+      </w:pPr>
+    </w:lvl>
+  </w:abstractNum>
+  <w:abstractNum w:abstractNumId="21">
     <w:nsid w:val="2C493988"/>
     <w:multiLevelType w:val="hybridMultilevel"/>
     <w:tmpl w:val="B936E7B4"/>
@@ -21824,7 +24320,7 @@
       </w:rPr>
     </w:lvl>
   </w:abstractNum>
-  <w:abstractNum w:abstractNumId="21">
+  <w:abstractNum w:abstractNumId="22">
     <w:nsid w:val="31827E44"/>
     <w:multiLevelType w:val="hybridMultilevel"/>
     <w:tmpl w:val="7E4A6CAA"/>
@@ -21937,7 +24433,7 @@
       </w:rPr>
     </w:lvl>
   </w:abstractNum>
-  <w:abstractNum w:abstractNumId="22">
+  <w:abstractNum w:abstractNumId="23">
     <w:nsid w:val="367F6985"/>
     <w:multiLevelType w:val="hybridMultilevel"/>
     <w:tmpl w:val="A496BEF0"/>
@@ -22050,7 +24546,7 @@
       </w:rPr>
     </w:lvl>
   </w:abstractNum>
-  <w:abstractNum w:abstractNumId="23">
+  <w:abstractNum w:abstractNumId="24">
     <w:nsid w:val="39972684"/>
     <w:multiLevelType w:val="multilevel"/>
     <w:tmpl w:val="AE80E40A"/>
@@ -22163,7 +24659,7 @@
       </w:pPr>
     </w:lvl>
   </w:abstractNum>
-  <w:abstractNum w:abstractNumId="24">
+  <w:abstractNum w:abstractNumId="25">
     <w:nsid w:val="420A3B66"/>
     <w:multiLevelType w:val="multilevel"/>
     <w:tmpl w:val="4F6E8494"/>
@@ -22258,7 +24754,7 @@
       </w:pPr>
     </w:lvl>
   </w:abstractNum>
-  <w:abstractNum w:abstractNumId="25">
+  <w:abstractNum w:abstractNumId="26">
     <w:nsid w:val="480A6AB7"/>
     <w:multiLevelType w:val="hybridMultilevel"/>
     <w:tmpl w:val="5972C922"/>
@@ -22371,7 +24867,7 @@
       </w:rPr>
     </w:lvl>
   </w:abstractNum>
-  <w:abstractNum w:abstractNumId="26">
+  <w:abstractNum w:abstractNumId="27">
     <w:nsid w:val="49E51B2F"/>
     <w:multiLevelType w:val="hybridMultilevel"/>
     <w:tmpl w:val="2F6EEEDC"/>
@@ -22484,7 +24980,7 @@
       </w:rPr>
     </w:lvl>
   </w:abstractNum>
-  <w:abstractNum w:abstractNumId="27">
+  <w:abstractNum w:abstractNumId="28">
     <w:nsid w:val="4EA7175C"/>
     <w:multiLevelType w:val="hybridMultilevel"/>
     <w:tmpl w:val="B9EE56AE"/>
@@ -22597,7 +25093,7 @@
       </w:rPr>
     </w:lvl>
   </w:abstractNum>
-  <w:abstractNum w:abstractNumId="28">
+  <w:abstractNum w:abstractNumId="29">
     <w:nsid w:val="4EAA1A8A"/>
     <w:multiLevelType w:val="hybridMultilevel"/>
     <w:tmpl w:val="F8022A18"/>
@@ -22710,7 +25206,7 @@
       </w:rPr>
     </w:lvl>
   </w:abstractNum>
-  <w:abstractNum w:abstractNumId="29">
+  <w:abstractNum w:abstractNumId="30">
     <w:nsid w:val="543B11F1"/>
     <w:multiLevelType w:val="hybridMultilevel"/>
     <w:tmpl w:val="F892BAD8"/>
@@ -22823,7 +25319,7 @@
       </w:rPr>
     </w:lvl>
   </w:abstractNum>
-  <w:abstractNum w:abstractNumId="30">
+  <w:abstractNum w:abstractNumId="31">
     <w:nsid w:val="547F47FD"/>
     <w:multiLevelType w:val="hybridMultilevel"/>
     <w:tmpl w:val="D8C45274"/>
@@ -22936,7 +25432,7 @@
       </w:rPr>
     </w:lvl>
   </w:abstractNum>
-  <w:abstractNum w:abstractNumId="31">
+  <w:abstractNum w:abstractNumId="32">
     <w:nsid w:val="55DB7BDC"/>
     <w:multiLevelType w:val="hybridMultilevel"/>
     <w:tmpl w:val="D3DAD75E"/>
@@ -23049,7 +25545,7 @@
       </w:rPr>
     </w:lvl>
   </w:abstractNum>
-  <w:abstractNum w:abstractNumId="32">
+  <w:abstractNum w:abstractNumId="33">
     <w:nsid w:val="571922D3"/>
     <w:multiLevelType w:val="hybridMultilevel"/>
     <w:tmpl w:val="720E0352"/>
@@ -23162,7 +25658,7 @@
       </w:rPr>
     </w:lvl>
   </w:abstractNum>
-  <w:abstractNum w:abstractNumId="33">
+  <w:abstractNum w:abstractNumId="34">
     <w:nsid w:val="5BB168AE"/>
     <w:multiLevelType w:val="hybridMultilevel"/>
     <w:tmpl w:val="5082187E"/>
@@ -23275,7 +25771,7 @@
       </w:rPr>
     </w:lvl>
   </w:abstractNum>
-  <w:abstractNum w:abstractNumId="34">
+  <w:abstractNum w:abstractNumId="35">
     <w:nsid w:val="5C0B5E80"/>
     <w:multiLevelType w:val="hybridMultilevel"/>
     <w:tmpl w:val="E3DE5FA2"/>
@@ -23388,7 +25884,7 @@
       </w:rPr>
     </w:lvl>
   </w:abstractNum>
-  <w:abstractNum w:abstractNumId="35">
+  <w:abstractNum w:abstractNumId="36">
     <w:nsid w:val="5FA34B9F"/>
     <w:multiLevelType w:val="hybridMultilevel"/>
     <w:tmpl w:val="A1A84ABC"/>
@@ -23501,7 +25997,7 @@
       </w:rPr>
     </w:lvl>
   </w:abstractNum>
-  <w:abstractNum w:abstractNumId="36">
+  <w:abstractNum w:abstractNumId="37">
     <w:nsid w:val="60A720F8"/>
     <w:multiLevelType w:val="hybridMultilevel"/>
     <w:tmpl w:val="256AA47C"/>
@@ -23614,7 +26110,7 @@
       </w:rPr>
     </w:lvl>
   </w:abstractNum>
-  <w:abstractNum w:abstractNumId="37">
+  <w:abstractNum w:abstractNumId="38">
     <w:nsid w:val="644578AC"/>
     <w:multiLevelType w:val="hybridMultilevel"/>
     <w:tmpl w:val="7C1E09C4"/>
@@ -23727,7 +26223,7 @@
       </w:rPr>
     </w:lvl>
   </w:abstractNum>
-  <w:abstractNum w:abstractNumId="38">
+  <w:abstractNum w:abstractNumId="39">
     <w:nsid w:val="67C259E4"/>
     <w:multiLevelType w:val="hybridMultilevel"/>
     <w:tmpl w:val="D8FCBCA0"/>
@@ -23816,7 +26312,7 @@
       </w:pPr>
     </w:lvl>
   </w:abstractNum>
-  <w:abstractNum w:abstractNumId="39">
+  <w:abstractNum w:abstractNumId="40">
     <w:nsid w:val="6DE373F8"/>
     <w:multiLevelType w:val="multilevel"/>
     <w:tmpl w:val="78946A16"/>
@@ -23955,7 +26451,7 @@
       </w:rPr>
     </w:lvl>
   </w:abstractNum>
-  <w:abstractNum w:abstractNumId="40">
+  <w:abstractNum w:abstractNumId="41">
     <w:nsid w:val="6F206DE2"/>
     <w:multiLevelType w:val="hybridMultilevel"/>
     <w:tmpl w:val="8ECA57B8"/>
@@ -24068,7 +26564,7 @@
       </w:rPr>
     </w:lvl>
   </w:abstractNum>
-  <w:abstractNum w:abstractNumId="41">
+  <w:abstractNum w:abstractNumId="42">
     <w:nsid w:val="737070A6"/>
     <w:multiLevelType w:val="hybridMultilevel"/>
     <w:tmpl w:val="7FC416CE"/>
@@ -24181,7 +26677,7 @@
       </w:rPr>
     </w:lvl>
   </w:abstractNum>
-  <w:abstractNum w:abstractNumId="42">
+  <w:abstractNum w:abstractNumId="43">
     <w:nsid w:val="77CB008B"/>
     <w:multiLevelType w:val="hybridMultilevel"/>
     <w:tmpl w:val="F398A362"/>
@@ -24293,7 +26789,7 @@
       </w:rPr>
     </w:lvl>
   </w:abstractNum>
-  <w:abstractNum w:abstractNumId="43">
+  <w:abstractNum w:abstractNumId="44">
     <w:nsid w:val="7AF972DF"/>
     <w:multiLevelType w:val="hybridMultilevel"/>
     <w:tmpl w:val="2C200D96"/>
@@ -24406,7 +26902,7 @@
       </w:rPr>
     </w:lvl>
   </w:abstractNum>
-  <w:abstractNum w:abstractNumId="44">
+  <w:abstractNum w:abstractNumId="45">
     <w:nsid w:val="7BC57E7B"/>
     <w:multiLevelType w:val="hybridMultilevel"/>
     <w:tmpl w:val="EED4D5C4"/>
@@ -24519,28 +27015,28 @@
     </w:lvl>
   </w:abstractNum>
   <w:num w:numId="1">
-    <w:abstractNumId w:val="24"/>
+    <w:abstractNumId w:val="25"/>
   </w:num>
   <w:num w:numId="2">
-    <w:abstractNumId w:val="44"/>
+    <w:abstractNumId w:val="45"/>
   </w:num>
   <w:num w:numId="3">
     <w:abstractNumId w:val="16"/>
   </w:num>
   <w:num w:numId="4">
-    <w:abstractNumId w:val="42"/>
+    <w:abstractNumId w:val="43"/>
   </w:num>
   <w:num w:numId="5">
-    <w:abstractNumId w:val="35"/>
+    <w:abstractNumId w:val="36"/>
   </w:num>
   <w:num w:numId="6">
-    <w:abstractNumId w:val="38"/>
+    <w:abstractNumId w:val="39"/>
   </w:num>
   <w:num w:numId="7">
     <w:abstractNumId w:val="1"/>
   </w:num>
   <w:num w:numId="8">
-    <w:abstractNumId w:val="41"/>
+    <w:abstractNumId w:val="42"/>
   </w:num>
   <w:num w:numId="9">
     <w:abstractNumId w:val="15"/>
@@ -24549,19 +27045,19 @@
     <w:abstractNumId w:val="10"/>
   </w:num>
   <w:num w:numId="11">
-    <w:abstractNumId w:val="29"/>
+    <w:abstractNumId w:val="30"/>
   </w:num>
   <w:num w:numId="12">
-    <w:abstractNumId w:val="27"/>
+    <w:abstractNumId w:val="28"/>
   </w:num>
   <w:num w:numId="13">
-    <w:abstractNumId w:val="40"/>
+    <w:abstractNumId w:val="41"/>
   </w:num>
   <w:num w:numId="14">
-    <w:abstractNumId w:val="36"/>
+    <w:abstractNumId w:val="37"/>
   </w:num>
   <w:num w:numId="15">
-    <w:abstractNumId w:val="37"/>
+    <w:abstractNumId w:val="38"/>
   </w:num>
   <w:num w:numId="16">
     <w:abstractNumId w:val="11"/>
@@ -24573,7 +27069,7 @@
     <w:abstractNumId w:val="7"/>
   </w:num>
   <w:num w:numId="19">
-    <w:abstractNumId w:val="24"/>
+    <w:abstractNumId w:val="25"/>
     <w:lvlOverride w:ilvl="0">
       <w:startOverride w:val="1"/>
     </w:lvlOverride>
@@ -24603,7 +27099,7 @@
     </w:lvlOverride>
   </w:num>
   <w:num w:numId="20">
-    <w:abstractNumId w:val="24"/>
+    <w:abstractNumId w:val="25"/>
     <w:lvlOverride w:ilvl="0">
       <w:startOverride w:val="1"/>
     </w:lvlOverride>
@@ -24633,22 +27129,22 @@
     </w:lvlOverride>
   </w:num>
   <w:num w:numId="21">
-    <w:abstractNumId w:val="34"/>
+    <w:abstractNumId w:val="35"/>
   </w:num>
   <w:num w:numId="22">
-    <w:abstractNumId w:val="20"/>
+    <w:abstractNumId w:val="21"/>
   </w:num>
   <w:num w:numId="23">
-    <w:abstractNumId w:val="25"/>
+    <w:abstractNumId w:val="26"/>
   </w:num>
   <w:num w:numId="24">
-    <w:abstractNumId w:val="33"/>
+    <w:abstractNumId w:val="34"/>
   </w:num>
   <w:num w:numId="25">
     <w:abstractNumId w:val="9"/>
   </w:num>
   <w:num w:numId="26">
-    <w:abstractNumId w:val="28"/>
+    <w:abstractNumId w:val="29"/>
   </w:num>
   <w:num w:numId="27">
     <w:abstractNumId w:val="14"/>
@@ -24675,25 +27171,25 @@
     <w:abstractNumId w:val="5"/>
   </w:num>
   <w:num w:numId="35">
-    <w:abstractNumId w:val="39"/>
+    <w:abstractNumId w:val="40"/>
   </w:num>
   <w:num w:numId="36">
-    <w:abstractNumId w:val="43"/>
+    <w:abstractNumId w:val="44"/>
   </w:num>
   <w:num w:numId="37">
     <w:abstractNumId w:val="3"/>
   </w:num>
   <w:num w:numId="38">
-    <w:abstractNumId w:val="21"/>
+    <w:abstractNumId w:val="22"/>
   </w:num>
   <w:num w:numId="39">
-    <w:abstractNumId w:val="26"/>
+    <w:abstractNumId w:val="27"/>
   </w:num>
   <w:num w:numId="40">
-    <w:abstractNumId w:val="31"/>
+    <w:abstractNumId w:val="32"/>
   </w:num>
   <w:num w:numId="41">
-    <w:abstractNumId w:val="23"/>
+    <w:abstractNumId w:val="24"/>
   </w:num>
   <w:num w:numId="42">
     <w:abstractNumId w:val="13"/>
@@ -24702,16 +27198,19 @@
     <w:abstractNumId w:val="0"/>
   </w:num>
   <w:num w:numId="44">
-    <w:abstractNumId w:val="32"/>
+    <w:abstractNumId w:val="33"/>
   </w:num>
   <w:num w:numId="45">
     <w:abstractNumId w:val="6"/>
   </w:num>
   <w:num w:numId="46">
-    <w:abstractNumId w:val="30"/>
+    <w:abstractNumId w:val="31"/>
   </w:num>
   <w:num w:numId="47">
-    <w:abstractNumId w:val="22"/>
+    <w:abstractNumId w:val="23"/>
+  </w:num>
+  <w:num w:numId="48">
+    <w:abstractNumId w:val="20"/>
   </w:num>
   <w:numIdMacAtCleanup w:val="15"/>
 </w:numbering>
@@ -25408,7 +27907,6 @@
     <w:name w:val="Normal (Web)"/>
     <w:basedOn w:val="Normal"/>
     <w:uiPriority w:val="99"/>
-    <w:semiHidden/>
     <w:unhideWhenUsed/>
     <w:rsid w:val="00863CD0"/>
     <w:pPr>
@@ -25722,6 +28220,37 @@
       <w:vertAlign w:val="superscript"/>
     </w:rPr>
   </w:style>
+  <w:style w:type="paragraph" w:styleId="Dokumentkart">
+    <w:name w:val="Document Map"/>
+    <w:basedOn w:val="Normal"/>
+    <w:link w:val="DokumentkartTegn"/>
+    <w:uiPriority w:val="99"/>
+    <w:semiHidden/>
+    <w:unhideWhenUsed/>
+    <w:rsid w:val="000F3D55"/>
+    <w:pPr>
+      <w:spacing w:after="0" w:line="240" w:lineRule="auto"/>
+    </w:pPr>
+    <w:rPr>
+      <w:rFonts w:ascii="Tahoma" w:hAnsi="Tahoma" w:cs="Tahoma"/>
+      <w:sz w:val="16"/>
+      <w:szCs w:val="16"/>
+    </w:rPr>
+  </w:style>
+  <w:style w:type="character" w:customStyle="1" w:styleId="DokumentkartTegn">
+    <w:name w:val="Dokumentkart Tegn"/>
+    <w:basedOn w:val="Standardskriftforavsnitt"/>
+    <w:link w:val="Dokumentkart"/>
+    <w:uiPriority w:val="99"/>
+    <w:semiHidden/>
+    <w:rsid w:val="000F3D55"/>
+    <w:rPr>
+      <w:rFonts w:ascii="Tahoma" w:hAnsi="Tahoma" w:cs="Tahoma"/>
+      <w:sz w:val="16"/>
+      <w:szCs w:val="16"/>
+      <w:lang w:val="en-GB"/>
+    </w:rPr>
+  </w:style>
 </w:styles>
 </file>
 
@@ -26013,7 +28542,7 @@
 </file>
 
 <file path=customXml/itemProps1.xml><?xml version="1.0" encoding="utf-8"?>
-<ds:datastoreItem xmlns:ds="http://schemas.openxmlformats.org/officeDocument/2006/customXml" ds:itemID="{E067DC18-8F95-4CAB-8D5C-EB86C9A847FC}">
+<ds:datastoreItem xmlns:ds="http://schemas.openxmlformats.org/officeDocument/2006/customXml" ds:itemID="{A205CF06-7ADB-4B35-96DC-0AB26DAEDB68}">
   <ds:schemaRefs>
     <ds:schemaRef ds:uri="http://schemas.openxmlformats.org/officeDocument/2006/bibliography"/>
   </ds:schemaRefs>

</xml_diff>